<commit_message>
Atualizado Documentos e Add BD em UTIL
</commit_message>
<xml_diff>
--- a/documento_requisitos.docx
+++ b/documento_requisitos.docx
@@ -7533,14 +7533,14 @@
         </w:rPr>
         <w:drawing>
           <wp:inline distB="114300" distT="114300" distL="114300" distR="114300">
-            <wp:extent cx="5760000" cy="2705100"/>
+            <wp:extent cx="5762625" cy="2098066"/>
             <wp:effectExtent b="0" l="0" r="0" t="0"/>
-            <wp:docPr id="2" name="image4.png"/>
+            <wp:docPr id="4" name="image1.png"/>
             <a:graphic>
               <a:graphicData uri="http://schemas.openxmlformats.org/drawingml/2006/picture">
                 <pic:pic>
                   <pic:nvPicPr>
-                    <pic:cNvPr id="0" name="image4.png"/>
+                    <pic:cNvPr id="0" name="image1.png"/>
                     <pic:cNvPicPr preferRelativeResize="0"/>
                   </pic:nvPicPr>
                   <pic:blipFill>
@@ -7553,7 +7553,7 @@
                   <pic:spPr>
                     <a:xfrm>
                       <a:off x="0" y="0"/>
-                      <a:ext cx="5760000" cy="2705100"/>
+                      <a:ext cx="5762625" cy="2098066"/>
                     </a:xfrm>
                     <a:prstGeom prst="rect"/>
                     <a:ln/>
@@ -7616,159 +7616,6 @@
         <w:rPr>
           <w:rFonts w:ascii="Times New Roman" w:cs="Times New Roman" w:eastAsia="Times New Roman" w:hAnsi="Times New Roman"/>
           <w:b w:val="1"/>
-          <w:sz w:val="32"/>
-          <w:szCs w:val="32"/>
-        </w:rPr>
-      </w:pPr>
-      <w:r>
-        <w:rPr>
-          <w:rtl w:val="0"/>
-        </w:rPr>
-      </w:r>
-    </w:p>
-    <w:p>
-      <w:pPr>
-        <w:ind w:left="0" w:firstLine="0"/>
-        <w:jc w:val="both"/>
-        <w:rPr>
-          <w:rFonts w:ascii="Times New Roman" w:cs="Times New Roman" w:eastAsia="Times New Roman" w:hAnsi="Times New Roman"/>
-          <w:b w:val="1"/>
-          <w:sz w:val="28"/>
-          <w:szCs w:val="28"/>
-        </w:rPr>
-      </w:pPr>
-      <w:r>
-        <w:rPr>
-          <w:rtl w:val="0"/>
-        </w:rPr>
-      </w:r>
-    </w:p>
-    <w:p>
-      <w:pPr>
-        <w:ind w:left="0" w:firstLine="0"/>
-        <w:jc w:val="both"/>
-        <w:rPr>
-          <w:rFonts w:ascii="Times New Roman" w:cs="Times New Roman" w:eastAsia="Times New Roman" w:hAnsi="Times New Roman"/>
-          <w:b w:val="1"/>
-          <w:sz w:val="28"/>
-          <w:szCs w:val="28"/>
-        </w:rPr>
-      </w:pPr>
-      <w:r>
-        <w:rPr>
-          <w:rtl w:val="0"/>
-        </w:rPr>
-      </w:r>
-    </w:p>
-    <w:p>
-      <w:pPr>
-        <w:ind w:left="0" w:firstLine="0"/>
-        <w:jc w:val="both"/>
-        <w:rPr>
-          <w:rFonts w:ascii="Times New Roman" w:cs="Times New Roman" w:eastAsia="Times New Roman" w:hAnsi="Times New Roman"/>
-          <w:b w:val="1"/>
-          <w:sz w:val="28"/>
-          <w:szCs w:val="28"/>
-        </w:rPr>
-      </w:pPr>
-      <w:r>
-        <w:rPr>
-          <w:rtl w:val="0"/>
-        </w:rPr>
-      </w:r>
-    </w:p>
-    <w:p>
-      <w:pPr>
-        <w:ind w:left="0" w:firstLine="0"/>
-        <w:jc w:val="both"/>
-        <w:rPr>
-          <w:rFonts w:ascii="Times New Roman" w:cs="Times New Roman" w:eastAsia="Times New Roman" w:hAnsi="Times New Roman"/>
-          <w:b w:val="1"/>
-          <w:sz w:val="28"/>
-          <w:szCs w:val="28"/>
-        </w:rPr>
-      </w:pPr>
-      <w:r>
-        <w:rPr>
-          <w:rtl w:val="0"/>
-        </w:rPr>
-      </w:r>
-    </w:p>
-    <w:p>
-      <w:pPr>
-        <w:ind w:left="0" w:firstLine="0"/>
-        <w:jc w:val="both"/>
-        <w:rPr>
-          <w:rFonts w:ascii="Times New Roman" w:cs="Times New Roman" w:eastAsia="Times New Roman" w:hAnsi="Times New Roman"/>
-          <w:b w:val="1"/>
-          <w:sz w:val="28"/>
-          <w:szCs w:val="28"/>
-        </w:rPr>
-      </w:pPr>
-      <w:r>
-        <w:rPr>
-          <w:rtl w:val="0"/>
-        </w:rPr>
-      </w:r>
-    </w:p>
-    <w:p>
-      <w:pPr>
-        <w:ind w:left="0" w:firstLine="0"/>
-        <w:jc w:val="both"/>
-        <w:rPr>
-          <w:rFonts w:ascii="Times New Roman" w:cs="Times New Roman" w:eastAsia="Times New Roman" w:hAnsi="Times New Roman"/>
-          <w:b w:val="1"/>
-          <w:sz w:val="28"/>
-          <w:szCs w:val="28"/>
-        </w:rPr>
-      </w:pPr>
-      <w:r>
-        <w:rPr>
-          <w:rtl w:val="0"/>
-        </w:rPr>
-      </w:r>
-    </w:p>
-    <w:p>
-      <w:pPr>
-        <w:ind w:left="0" w:firstLine="0"/>
-        <w:jc w:val="both"/>
-        <w:rPr>
-          <w:rFonts w:ascii="Times New Roman" w:cs="Times New Roman" w:eastAsia="Times New Roman" w:hAnsi="Times New Roman"/>
-          <w:b w:val="1"/>
-          <w:sz w:val="28"/>
-          <w:szCs w:val="28"/>
-        </w:rPr>
-      </w:pPr>
-      <w:r>
-        <w:rPr>
-          <w:rtl w:val="0"/>
-        </w:rPr>
-      </w:r>
-    </w:p>
-    <w:p>
-      <w:pPr>
-        <w:ind w:left="0" w:firstLine="0"/>
-        <w:jc w:val="both"/>
-        <w:rPr>
-          <w:rFonts w:ascii="Times New Roman" w:cs="Times New Roman" w:eastAsia="Times New Roman" w:hAnsi="Times New Roman"/>
-          <w:b w:val="1"/>
-          <w:sz w:val="28"/>
-          <w:szCs w:val="28"/>
-        </w:rPr>
-      </w:pPr>
-      <w:r>
-        <w:rPr>
-          <w:rtl w:val="0"/>
-        </w:rPr>
-      </w:r>
-    </w:p>
-    <w:p>
-      <w:pPr>
-        <w:ind w:left="0" w:firstLine="0"/>
-        <w:jc w:val="both"/>
-        <w:rPr>
-          <w:rFonts w:ascii="Times New Roman" w:cs="Times New Roman" w:eastAsia="Times New Roman" w:hAnsi="Times New Roman"/>
-          <w:b w:val="1"/>
           <w:sz w:val="28"/>
           <w:szCs w:val="28"/>
         </w:rPr>
@@ -7787,24 +7634,7 @@
     <w:p>
       <w:pPr>
         <w:ind w:left="0" w:firstLine="0"/>
-        <w:jc w:val="both"/>
-        <w:rPr>
-          <w:rFonts w:ascii="Times New Roman" w:cs="Times New Roman" w:eastAsia="Times New Roman" w:hAnsi="Times New Roman"/>
-          <w:b w:val="1"/>
-          <w:sz w:val="28"/>
-          <w:szCs w:val="28"/>
-        </w:rPr>
-      </w:pPr>
-      <w:r>
-        <w:rPr>
-          <w:rtl w:val="0"/>
-        </w:rPr>
-      </w:r>
-    </w:p>
-    <w:p>
-      <w:pPr>
-        <w:ind w:left="0" w:firstLine="0"/>
-        <w:jc w:val="both"/>
+        <w:jc w:val="center"/>
         <w:rPr>
           <w:rFonts w:ascii="Times New Roman" w:cs="Times New Roman" w:eastAsia="Times New Roman" w:hAnsi="Times New Roman"/>
           <w:b w:val="1"/>
@@ -7821,14 +7651,14 @@
         </w:rPr>
         <w:drawing>
           <wp:inline distB="114300" distT="114300" distL="114300" distR="114300">
-            <wp:extent cx="5762625" cy="3140821"/>
+            <wp:extent cx="5762625" cy="2248157"/>
             <wp:effectExtent b="0" l="0" r="0" t="0"/>
-            <wp:docPr id="3" name="image1.png"/>
+            <wp:docPr id="2" name="image5.png"/>
             <a:graphic>
               <a:graphicData uri="http://schemas.openxmlformats.org/drawingml/2006/picture">
                 <pic:pic>
                   <pic:nvPicPr>
-                    <pic:cNvPr id="0" name="image1.png"/>
+                    <pic:cNvPr id="0" name="image5.png"/>
                     <pic:cNvPicPr preferRelativeResize="0"/>
                   </pic:nvPicPr>
                   <pic:blipFill>
@@ -7841,7 +7671,7 @@
                   <pic:spPr>
                     <a:xfrm>
                       <a:off x="0" y="0"/>
-                      <a:ext cx="5762625" cy="3140821"/>
+                      <a:ext cx="5762625" cy="2248157"/>
                     </a:xfrm>
                     <a:prstGeom prst="rect"/>
                     <a:ln/>
@@ -7881,22 +7711,6 @@
     </w:p>
     <w:p>
       <w:pPr>
-        <w:jc w:val="center"/>
-        <w:rPr>
-          <w:rFonts w:ascii="Times New Roman" w:cs="Times New Roman" w:eastAsia="Times New Roman" w:hAnsi="Times New Roman"/>
-          <w:b w:val="1"/>
-          <w:sz w:val="20"/>
-          <w:szCs w:val="20"/>
-        </w:rPr>
-      </w:pPr>
-      <w:r>
-        <w:rPr>
-          <w:rtl w:val="0"/>
-        </w:rPr>
-      </w:r>
-    </w:p>
-    <w:p>
-      <w:pPr>
         <w:jc w:val="both"/>
         <w:rPr>
           <w:rFonts w:ascii="Times New Roman" w:cs="Times New Roman" w:eastAsia="Times New Roman" w:hAnsi="Times New Roman"/>
@@ -7918,23 +7732,7 @@
     </w:p>
     <w:p>
       <w:pPr>
-        <w:jc w:val="both"/>
-        <w:rPr>
-          <w:rFonts w:ascii="Times New Roman" w:cs="Times New Roman" w:eastAsia="Times New Roman" w:hAnsi="Times New Roman"/>
-          <w:b w:val="1"/>
-          <w:sz w:val="28"/>
-          <w:szCs w:val="28"/>
-        </w:rPr>
-      </w:pPr>
-      <w:r>
-        <w:rPr>
-          <w:rtl w:val="0"/>
-        </w:rPr>
-      </w:r>
-    </w:p>
-    <w:p>
-      <w:pPr>
-        <w:jc w:val="both"/>
+        <w:jc w:val="center"/>
         <w:rPr>
           <w:rFonts w:ascii="Times New Roman" w:cs="Times New Roman" w:eastAsia="Times New Roman" w:hAnsi="Times New Roman"/>
           <w:b w:val="1"/>
@@ -7951,14 +7749,14 @@
         </w:rPr>
         <w:drawing>
           <wp:inline distB="114300" distT="114300" distL="114300" distR="114300">
-            <wp:extent cx="5762625" cy="2944313"/>
+            <wp:extent cx="5762625" cy="4281511"/>
             <wp:effectExtent b="0" l="0" r="0" t="0"/>
-            <wp:docPr id="4" name="image5.png"/>
+            <wp:docPr id="1" name="image3.png"/>
             <a:graphic>
               <a:graphicData uri="http://schemas.openxmlformats.org/drawingml/2006/picture">
                 <pic:pic>
                   <pic:nvPicPr>
-                    <pic:cNvPr id="0" name="image5.png"/>
+                    <pic:cNvPr id="0" name="image3.png"/>
                     <pic:cNvPicPr preferRelativeResize="0"/>
                   </pic:nvPicPr>
                   <pic:blipFill>
@@ -7971,7 +7769,7 @@
                   <pic:spPr>
                     <a:xfrm>
                       <a:off x="0" y="0"/>
-                      <a:ext cx="5762625" cy="2944313"/>
+                      <a:ext cx="5762625" cy="4281511"/>
                     </a:xfrm>
                     <a:prstGeom prst="rect"/>
                     <a:ln/>
@@ -7990,7 +7788,7 @@
     </w:p>
     <w:p>
       <w:pPr>
-        <w:jc w:val="both"/>
+        <w:jc w:val="center"/>
         <w:rPr>
           <w:rFonts w:ascii="Times New Roman" w:cs="Times New Roman" w:eastAsia="Times New Roman" w:hAnsi="Times New Roman"/>
           <w:b w:val="1"/>
@@ -8000,69 +7798,14 @@
       </w:pPr>
       <w:r>
         <w:rPr>
+          <w:rFonts w:ascii="Times New Roman" w:cs="Times New Roman" w:eastAsia="Times New Roman" w:hAnsi="Times New Roman"/>
+          <w:b w:val="1"/>
+          <w:sz w:val="20"/>
+          <w:szCs w:val="20"/>
           <w:rtl w:val="0"/>
         </w:rPr>
+        <w:t xml:space="preserve">Fonte: Os autores. </w:t>
       </w:r>
-    </w:p>
-    <w:p>
-      <w:pPr>
-        <w:ind w:left="0" w:firstLine="0"/>
-        <w:jc w:val="both"/>
-        <w:rPr>
-          <w:rFonts w:ascii="Times New Roman" w:cs="Times New Roman" w:eastAsia="Times New Roman" w:hAnsi="Times New Roman"/>
-          <w:b w:val="1"/>
-          <w:sz w:val="32"/>
-          <w:szCs w:val="32"/>
-        </w:rPr>
-      </w:pPr>
-      <w:r>
-        <w:rPr>
-          <w:rtl w:val="0"/>
-        </w:rPr>
-      </w:r>
-    </w:p>
-    <w:p>
-      <w:pPr>
-        <w:jc w:val="both"/>
-        <w:rPr>
-          <w:rFonts w:ascii="Times New Roman" w:cs="Times New Roman" w:eastAsia="Times New Roman" w:hAnsi="Times New Roman"/>
-          <w:b w:val="1"/>
-          <w:sz w:val="28"/>
-          <w:szCs w:val="28"/>
-        </w:rPr>
-      </w:pPr>
-      <w:r>
-        <w:rPr>
-          <w:rtl w:val="0"/>
-        </w:rPr>
-      </w:r>
-    </w:p>
-    <w:p>
-      <w:pPr>
-        <w:jc w:val="both"/>
-        <w:rPr>
-          <w:rFonts w:ascii="Times New Roman" w:cs="Times New Roman" w:eastAsia="Times New Roman" w:hAnsi="Times New Roman"/>
-          <w:b w:val="1"/>
-          <w:sz w:val="28"/>
-          <w:szCs w:val="28"/>
-        </w:rPr>
-      </w:pPr>
-      <w:r>
-        <w:rPr>
-          <w:rtl w:val="0"/>
-        </w:rPr>
-      </w:r>
-    </w:p>
-    <w:p>
-      <w:pPr>
-        <w:jc w:val="both"/>
-        <w:rPr>
-          <w:rFonts w:ascii="Times New Roman" w:cs="Times New Roman" w:eastAsia="Times New Roman" w:hAnsi="Times New Roman"/>
-          <w:b w:val="1"/>
-          <w:sz w:val="28"/>
-          <w:szCs w:val="28"/>
-        </w:rPr>
-      </w:pPr>
       <w:r>
         <w:rPr>
           <w:rtl w:val="0"/>
@@ -8092,7 +7835,7 @@
     </w:p>
     <w:p>
       <w:pPr>
-        <w:jc w:val="both"/>
+        <w:jc w:val="center"/>
         <w:rPr>
           <w:rFonts w:ascii="Times New Roman" w:cs="Times New Roman" w:eastAsia="Times New Roman" w:hAnsi="Times New Roman"/>
           <w:b w:val="1"/>
@@ -8111,7 +7854,7 @@
           <wp:inline distB="114300" distT="114300" distL="114300" distR="114300">
             <wp:extent cx="5760000" cy="3505200"/>
             <wp:effectExtent b="0" l="0" r="0" t="0"/>
-            <wp:docPr id="5" name="image2.png"/>
+            <wp:docPr id="3" name="image2.png"/>
             <a:graphic>
               <a:graphicData uri="http://schemas.openxmlformats.org/drawingml/2006/picture">
                 <pic:pic>
@@ -8148,7 +7891,7 @@
     </w:p>
     <w:p>
       <w:pPr>
-        <w:jc w:val="both"/>
+        <w:jc w:val="center"/>
         <w:rPr>
           <w:rFonts w:ascii="Times New Roman" w:cs="Times New Roman" w:eastAsia="Times New Roman" w:hAnsi="Times New Roman"/>
           <w:b w:val="1"/>
@@ -8158,324 +7901,14 @@
       </w:pPr>
       <w:r>
         <w:rPr>
+          <w:rFonts w:ascii="Times New Roman" w:cs="Times New Roman" w:eastAsia="Times New Roman" w:hAnsi="Times New Roman"/>
+          <w:b w:val="1"/>
+          <w:sz w:val="20"/>
+          <w:szCs w:val="20"/>
           <w:rtl w:val="0"/>
         </w:rPr>
+        <w:t xml:space="preserve">Fonte: Os autores. </w:t>
       </w:r>
-    </w:p>
-    <w:p>
-      <w:pPr>
-        <w:jc w:val="both"/>
-        <w:rPr>
-          <w:rFonts w:ascii="Times New Roman" w:cs="Times New Roman" w:eastAsia="Times New Roman" w:hAnsi="Times New Roman"/>
-          <w:b w:val="1"/>
-          <w:sz w:val="28"/>
-          <w:szCs w:val="28"/>
-        </w:rPr>
-      </w:pPr>
-      <w:r>
-        <w:rPr>
-          <w:rtl w:val="0"/>
-        </w:rPr>
-      </w:r>
-    </w:p>
-    <w:p>
-      <w:pPr>
-        <w:jc w:val="both"/>
-        <w:rPr>
-          <w:rFonts w:ascii="Times New Roman" w:cs="Times New Roman" w:eastAsia="Times New Roman" w:hAnsi="Times New Roman"/>
-          <w:b w:val="1"/>
-          <w:sz w:val="28"/>
-          <w:szCs w:val="28"/>
-        </w:rPr>
-      </w:pPr>
-      <w:r>
-        <w:rPr>
-          <w:rtl w:val="0"/>
-        </w:rPr>
-      </w:r>
-    </w:p>
-    <w:p>
-      <w:pPr>
-        <w:jc w:val="both"/>
-        <w:rPr>
-          <w:rFonts w:ascii="Times New Roman" w:cs="Times New Roman" w:eastAsia="Times New Roman" w:hAnsi="Times New Roman"/>
-          <w:b w:val="1"/>
-          <w:sz w:val="28"/>
-          <w:szCs w:val="28"/>
-        </w:rPr>
-      </w:pPr>
-      <w:r>
-        <w:rPr>
-          <w:rtl w:val="0"/>
-        </w:rPr>
-      </w:r>
-    </w:p>
-    <w:p>
-      <w:pPr>
-        <w:jc w:val="both"/>
-        <w:rPr>
-          <w:rFonts w:ascii="Times New Roman" w:cs="Times New Roman" w:eastAsia="Times New Roman" w:hAnsi="Times New Roman"/>
-          <w:b w:val="1"/>
-          <w:sz w:val="28"/>
-          <w:szCs w:val="28"/>
-        </w:rPr>
-      </w:pPr>
-      <w:r>
-        <w:rPr>
-          <w:rtl w:val="0"/>
-        </w:rPr>
-      </w:r>
-    </w:p>
-    <w:p>
-      <w:pPr>
-        <w:jc w:val="both"/>
-        <w:rPr>
-          <w:rFonts w:ascii="Times New Roman" w:cs="Times New Roman" w:eastAsia="Times New Roman" w:hAnsi="Times New Roman"/>
-          <w:b w:val="1"/>
-          <w:sz w:val="28"/>
-          <w:szCs w:val="28"/>
-        </w:rPr>
-      </w:pPr>
-      <w:r>
-        <w:rPr>
-          <w:rtl w:val="0"/>
-        </w:rPr>
-      </w:r>
-    </w:p>
-    <w:p>
-      <w:pPr>
-        <w:jc w:val="both"/>
-        <w:rPr>
-          <w:rFonts w:ascii="Times New Roman" w:cs="Times New Roman" w:eastAsia="Times New Roman" w:hAnsi="Times New Roman"/>
-          <w:b w:val="1"/>
-          <w:sz w:val="28"/>
-          <w:szCs w:val="28"/>
-        </w:rPr>
-      </w:pPr>
-      <w:r>
-        <w:rPr>
-          <w:rtl w:val="0"/>
-        </w:rPr>
-      </w:r>
-    </w:p>
-    <w:p>
-      <w:pPr>
-        <w:jc w:val="both"/>
-        <w:rPr>
-          <w:rFonts w:ascii="Times New Roman" w:cs="Times New Roman" w:eastAsia="Times New Roman" w:hAnsi="Times New Roman"/>
-          <w:b w:val="1"/>
-          <w:sz w:val="28"/>
-          <w:szCs w:val="28"/>
-        </w:rPr>
-      </w:pPr>
-      <w:r>
-        <w:rPr>
-          <w:rtl w:val="0"/>
-        </w:rPr>
-      </w:r>
-    </w:p>
-    <w:p>
-      <w:pPr>
-        <w:jc w:val="both"/>
-        <w:rPr>
-          <w:rFonts w:ascii="Times New Roman" w:cs="Times New Roman" w:eastAsia="Times New Roman" w:hAnsi="Times New Roman"/>
-          <w:b w:val="1"/>
-          <w:sz w:val="28"/>
-          <w:szCs w:val="28"/>
-        </w:rPr>
-      </w:pPr>
-      <w:r>
-        <w:rPr>
-          <w:rtl w:val="0"/>
-        </w:rPr>
-      </w:r>
-    </w:p>
-    <w:p>
-      <w:pPr>
-        <w:jc w:val="both"/>
-        <w:rPr>
-          <w:rFonts w:ascii="Times New Roman" w:cs="Times New Roman" w:eastAsia="Times New Roman" w:hAnsi="Times New Roman"/>
-          <w:b w:val="1"/>
-          <w:sz w:val="28"/>
-          <w:szCs w:val="28"/>
-        </w:rPr>
-      </w:pPr>
-      <w:r>
-        <w:rPr>
-          <w:rtl w:val="0"/>
-        </w:rPr>
-      </w:r>
-    </w:p>
-    <w:p>
-      <w:pPr>
-        <w:jc w:val="both"/>
-        <w:rPr>
-          <w:rFonts w:ascii="Times New Roman" w:cs="Times New Roman" w:eastAsia="Times New Roman" w:hAnsi="Times New Roman"/>
-          <w:b w:val="1"/>
-          <w:sz w:val="28"/>
-          <w:szCs w:val="28"/>
-        </w:rPr>
-      </w:pPr>
-      <w:r>
-        <w:rPr>
-          <w:rtl w:val="0"/>
-        </w:rPr>
-      </w:r>
-    </w:p>
-    <w:p>
-      <w:pPr>
-        <w:jc w:val="both"/>
-        <w:rPr>
-          <w:rFonts w:ascii="Times New Roman" w:cs="Times New Roman" w:eastAsia="Times New Roman" w:hAnsi="Times New Roman"/>
-          <w:b w:val="1"/>
-          <w:sz w:val="28"/>
-          <w:szCs w:val="28"/>
-        </w:rPr>
-      </w:pPr>
-      <w:r>
-        <w:rPr>
-          <w:rtl w:val="0"/>
-        </w:rPr>
-      </w:r>
-    </w:p>
-    <w:p>
-      <w:pPr>
-        <w:jc w:val="both"/>
-        <w:rPr>
-          <w:rFonts w:ascii="Times New Roman" w:cs="Times New Roman" w:eastAsia="Times New Roman" w:hAnsi="Times New Roman"/>
-          <w:b w:val="1"/>
-          <w:sz w:val="28"/>
-          <w:szCs w:val="28"/>
-        </w:rPr>
-      </w:pPr>
-      <w:r>
-        <w:rPr>
-          <w:rtl w:val="0"/>
-        </w:rPr>
-      </w:r>
-    </w:p>
-    <w:p>
-      <w:pPr>
-        <w:jc w:val="both"/>
-        <w:rPr>
-          <w:rFonts w:ascii="Times New Roman" w:cs="Times New Roman" w:eastAsia="Times New Roman" w:hAnsi="Times New Roman"/>
-          <w:b w:val="1"/>
-          <w:sz w:val="28"/>
-          <w:szCs w:val="28"/>
-        </w:rPr>
-      </w:pPr>
-      <w:r>
-        <w:rPr>
-          <w:rtl w:val="0"/>
-        </w:rPr>
-      </w:r>
-    </w:p>
-    <w:p>
-      <w:pPr>
-        <w:jc w:val="both"/>
-        <w:rPr>
-          <w:rFonts w:ascii="Times New Roman" w:cs="Times New Roman" w:eastAsia="Times New Roman" w:hAnsi="Times New Roman"/>
-          <w:b w:val="1"/>
-          <w:sz w:val="28"/>
-          <w:szCs w:val="28"/>
-        </w:rPr>
-      </w:pPr>
-      <w:r>
-        <w:rPr>
-          <w:rtl w:val="0"/>
-        </w:rPr>
-      </w:r>
-    </w:p>
-    <w:p>
-      <w:pPr>
-        <w:jc w:val="both"/>
-        <w:rPr>
-          <w:rFonts w:ascii="Times New Roman" w:cs="Times New Roman" w:eastAsia="Times New Roman" w:hAnsi="Times New Roman"/>
-          <w:b w:val="1"/>
-          <w:sz w:val="28"/>
-          <w:szCs w:val="28"/>
-        </w:rPr>
-      </w:pPr>
-      <w:r>
-        <w:rPr>
-          <w:rtl w:val="0"/>
-        </w:rPr>
-      </w:r>
-    </w:p>
-    <w:p>
-      <w:pPr>
-        <w:jc w:val="both"/>
-        <w:rPr>
-          <w:rFonts w:ascii="Times New Roman" w:cs="Times New Roman" w:eastAsia="Times New Roman" w:hAnsi="Times New Roman"/>
-          <w:b w:val="1"/>
-          <w:sz w:val="28"/>
-          <w:szCs w:val="28"/>
-        </w:rPr>
-      </w:pPr>
-      <w:r>
-        <w:rPr>
-          <w:rtl w:val="0"/>
-        </w:rPr>
-      </w:r>
-    </w:p>
-    <w:p>
-      <w:pPr>
-        <w:jc w:val="both"/>
-        <w:rPr>
-          <w:rFonts w:ascii="Times New Roman" w:cs="Times New Roman" w:eastAsia="Times New Roman" w:hAnsi="Times New Roman"/>
-          <w:b w:val="1"/>
-          <w:sz w:val="28"/>
-          <w:szCs w:val="28"/>
-        </w:rPr>
-      </w:pPr>
-      <w:r>
-        <w:rPr>
-          <w:rtl w:val="0"/>
-        </w:rPr>
-      </w:r>
-    </w:p>
-    <w:p>
-      <w:pPr>
-        <w:jc w:val="both"/>
-        <w:rPr>
-          <w:rFonts w:ascii="Times New Roman" w:cs="Times New Roman" w:eastAsia="Times New Roman" w:hAnsi="Times New Roman"/>
-          <w:b w:val="1"/>
-          <w:sz w:val="28"/>
-          <w:szCs w:val="28"/>
-        </w:rPr>
-      </w:pPr>
-      <w:r>
-        <w:rPr>
-          <w:rtl w:val="0"/>
-        </w:rPr>
-      </w:r>
-    </w:p>
-    <w:p>
-      <w:pPr>
-        <w:jc w:val="both"/>
-        <w:rPr>
-          <w:rFonts w:ascii="Times New Roman" w:cs="Times New Roman" w:eastAsia="Times New Roman" w:hAnsi="Times New Roman"/>
-          <w:b w:val="1"/>
-          <w:sz w:val="28"/>
-          <w:szCs w:val="28"/>
-        </w:rPr>
-      </w:pPr>
-      <w:r>
-        <w:rPr>
-          <w:rtl w:val="0"/>
-        </w:rPr>
-      </w:r>
-    </w:p>
-    <w:p>
-      <w:pPr>
-        <w:jc w:val="both"/>
-        <w:rPr>
-          <w:rFonts w:ascii="Times New Roman" w:cs="Times New Roman" w:eastAsia="Times New Roman" w:hAnsi="Times New Roman"/>
-          <w:b w:val="1"/>
-          <w:sz w:val="28"/>
-          <w:szCs w:val="28"/>
-        </w:rPr>
-      </w:pPr>
       <w:r>
         <w:rPr>
           <w:rtl w:val="0"/>
@@ -8540,12 +7973,12 @@
           <wp:inline distB="114300" distT="114300" distL="114300" distR="114300">
             <wp:extent cx="5760000" cy="6007100"/>
             <wp:effectExtent b="0" l="0" r="0" t="0"/>
-            <wp:docPr id="1" name="image3.png"/>
+            <wp:docPr id="5" name="image4.png"/>
             <a:graphic>
               <a:graphicData uri="http://schemas.openxmlformats.org/drawingml/2006/picture">
                 <pic:pic>
                   <pic:nvPicPr>
-                    <pic:cNvPr id="0" name="image3.png"/>
+                    <pic:cNvPr id="0" name="image4.png"/>
                     <pic:cNvPicPr preferRelativeResize="0"/>
                   </pic:nvPicPr>
                   <pic:blipFill>
@@ -8568,6 +8001,32 @@
             </a:graphic>
           </wp:inline>
         </w:drawing>
+      </w:r>
+      <w:r>
+        <w:rPr>
+          <w:rtl w:val="0"/>
+        </w:rPr>
+      </w:r>
+    </w:p>
+    <w:p>
+      <w:pPr>
+        <w:jc w:val="center"/>
+        <w:rPr>
+          <w:rFonts w:ascii="Times New Roman" w:cs="Times New Roman" w:eastAsia="Times New Roman" w:hAnsi="Times New Roman"/>
+          <w:b w:val="1"/>
+          <w:sz w:val="28"/>
+          <w:szCs w:val="28"/>
+        </w:rPr>
+      </w:pPr>
+      <w:r>
+        <w:rPr>
+          <w:rFonts w:ascii="Times New Roman" w:cs="Times New Roman" w:eastAsia="Times New Roman" w:hAnsi="Times New Roman"/>
+          <w:b w:val="1"/>
+          <w:sz w:val="20"/>
+          <w:szCs w:val="20"/>
+          <w:rtl w:val="0"/>
+        </w:rPr>
+        <w:t xml:space="preserve">Fonte: Os autores. </w:t>
       </w:r>
       <w:r>
         <w:rPr>

</xml_diff>

<commit_message>
Atualizando Doc de Requisitos Java
</commit_message>
<xml_diff>
--- a/documento_requisitos.docx
+++ b/documento_requisitos.docx
@@ -5436,54 +5436,6 @@
         <w:t xml:space="preserve">   </w:t>
       </w:r>
     </w:p>
-    <w:p>
-      <w:pPr>
-        <w:spacing w:before="240" w:line="240" w:lineRule="auto"/>
-        <w:jc w:val="both"/>
-        <w:rPr>
-          <w:rFonts w:ascii="Times New Roman" w:cs="Times New Roman" w:eastAsia="Times New Roman" w:hAnsi="Times New Roman"/>
-          <w:sz w:val="24"/>
-          <w:szCs w:val="24"/>
-        </w:rPr>
-      </w:pPr>
-      <w:r>
-        <w:rPr>
-          <w:rtl w:val="0"/>
-        </w:rPr>
-      </w:r>
-    </w:p>
-    <w:p>
-      <w:pPr>
-        <w:spacing w:before="240" w:line="240" w:lineRule="auto"/>
-        <w:jc w:val="both"/>
-        <w:rPr>
-          <w:rFonts w:ascii="Times New Roman" w:cs="Times New Roman" w:eastAsia="Times New Roman" w:hAnsi="Times New Roman"/>
-          <w:sz w:val="24"/>
-          <w:szCs w:val="24"/>
-        </w:rPr>
-      </w:pPr>
-      <w:r>
-        <w:rPr>
-          <w:rtl w:val="0"/>
-        </w:rPr>
-      </w:r>
-    </w:p>
-    <w:p>
-      <w:pPr>
-        <w:spacing w:line="240" w:lineRule="auto"/>
-        <w:jc w:val="both"/>
-        <w:rPr>
-          <w:rFonts w:ascii="Times New Roman" w:cs="Times New Roman" w:eastAsia="Times New Roman" w:hAnsi="Times New Roman"/>
-          <w:sz w:val="24"/>
-          <w:szCs w:val="24"/>
-        </w:rPr>
-      </w:pPr>
-      <w:r>
-        <w:rPr>
-          <w:rtl w:val="0"/>
-        </w:rPr>
-      </w:r>
-    </w:p>
     <w:tbl>
       <w:tblPr>
         <w:tblStyle w:val="Table4"/>
@@ -6441,6 +6393,1153 @@
         <w:jc w:val="both"/>
         <w:rPr>
           <w:rFonts w:ascii="Times New Roman" w:cs="Times New Roman" w:eastAsia="Times New Roman" w:hAnsi="Times New Roman"/>
+          <w:sz w:val="24"/>
+          <w:szCs w:val="24"/>
+        </w:rPr>
+      </w:pPr>
+      <w:r>
+        <w:rPr>
+          <w:rFonts w:ascii="Times New Roman" w:cs="Times New Roman" w:eastAsia="Times New Roman" w:hAnsi="Times New Roman"/>
+          <w:sz w:val="24"/>
+          <w:szCs w:val="24"/>
+          <w:rtl w:val="0"/>
+        </w:rPr>
+        <w:t xml:space="preserve">  </w:t>
+      </w:r>
+    </w:p>
+    <w:tbl>
+      <w:tblPr>
+        <w:tblStyle w:val="Table5"/>
+        <w:tblW w:w="8910.0" w:type="dxa"/>
+        <w:jc w:val="left"/>
+        <w:tblInd w:w="100.0" w:type="pct"/>
+        <w:tblBorders>
+          <w:top w:color="000000" w:space="0" w:sz="0" w:val="nil"/>
+          <w:left w:color="000000" w:space="0" w:sz="0" w:val="nil"/>
+          <w:bottom w:color="000000" w:space="0" w:sz="0" w:val="nil"/>
+          <w:right w:color="000000" w:space="0" w:sz="0" w:val="nil"/>
+          <w:insideH w:color="000000" w:space="0" w:sz="0" w:val="nil"/>
+          <w:insideV w:color="000000" w:space="0" w:sz="0" w:val="nil"/>
+        </w:tblBorders>
+        <w:tblLayout w:type="fixed"/>
+        <w:tblLook w:val="0600"/>
+      </w:tblPr>
+      <w:tblGrid>
+        <w:gridCol w:w="2010"/>
+        <w:gridCol w:w="2265"/>
+        <w:gridCol w:w="1650"/>
+        <w:gridCol w:w="1620"/>
+        <w:gridCol w:w="1365"/>
+        <w:tblGridChange w:id="0">
+          <w:tblGrid>
+            <w:gridCol w:w="2010"/>
+            <w:gridCol w:w="2265"/>
+            <w:gridCol w:w="1650"/>
+            <w:gridCol w:w="1620"/>
+            <w:gridCol w:w="1365"/>
+          </w:tblGrid>
+        </w:tblGridChange>
+      </w:tblGrid>
+      <w:tr>
+        <w:trPr>
+          <w:cantSplit w:val="0"/>
+          <w:trHeight w:val="500" w:hRule="atLeast"/>
+          <w:tblHeader w:val="0"/>
+        </w:trPr>
+        <w:tc>
+          <w:tcPr>
+            <w:gridSpan w:val="2"/>
+            <w:tcBorders>
+              <w:top w:color="000000" w:space="0" w:sz="8" w:val="single"/>
+              <w:left w:color="000000" w:space="0" w:sz="8" w:val="single"/>
+              <w:bottom w:color="000000" w:space="0" w:sz="8" w:val="single"/>
+              <w:right w:color="000000" w:space="0" w:sz="8" w:val="single"/>
+            </w:tcBorders>
+            <w:tcMar>
+              <w:top w:w="100.0" w:type="dxa"/>
+              <w:left w:w="100.0" w:type="dxa"/>
+              <w:bottom w:w="100.0" w:type="dxa"/>
+              <w:right w:w="100.0" w:type="dxa"/>
+            </w:tcMar>
+            <w:vAlign w:val="top"/>
+          </w:tcPr>
+          <w:p>
+            <w:pPr>
+              <w:spacing w:line="240" w:lineRule="auto"/>
+              <w:jc w:val="both"/>
+              <w:rPr>
+                <w:rFonts w:ascii="Times New Roman" w:cs="Times New Roman" w:eastAsia="Times New Roman" w:hAnsi="Times New Roman"/>
+                <w:sz w:val="24"/>
+                <w:szCs w:val="24"/>
+              </w:rPr>
+            </w:pPr>
+            <w:r>
+              <w:rPr>
+                <w:rFonts w:ascii="Times New Roman" w:cs="Times New Roman" w:eastAsia="Times New Roman" w:hAnsi="Times New Roman"/>
+                <w:sz w:val="24"/>
+                <w:szCs w:val="24"/>
+                <w:rtl w:val="0"/>
+              </w:rPr>
+              <w:t xml:space="preserve">R5: Manter Funcionário</w:t>
+            </w:r>
+          </w:p>
+        </w:tc>
+        <w:tc>
+          <w:tcPr>
+            <w:gridSpan w:val="3"/>
+            <w:tcBorders>
+              <w:top w:color="000000" w:space="0" w:sz="8" w:val="single"/>
+              <w:left w:color="000000" w:space="0" w:sz="0" w:val="nil"/>
+              <w:bottom w:color="000000" w:space="0" w:sz="8" w:val="single"/>
+              <w:right w:color="000000" w:space="0" w:sz="8" w:val="single"/>
+            </w:tcBorders>
+            <w:shd w:fill="auto" w:val="clear"/>
+            <w:tcMar>
+              <w:top w:w="100.0" w:type="dxa"/>
+              <w:left w:w="100.0" w:type="dxa"/>
+              <w:bottom w:w="100.0" w:type="dxa"/>
+              <w:right w:w="100.0" w:type="dxa"/>
+            </w:tcMar>
+            <w:vAlign w:val="top"/>
+          </w:tcPr>
+          <w:p>
+            <w:pPr>
+              <w:spacing w:line="240" w:lineRule="auto"/>
+              <w:jc w:val="both"/>
+              <w:rPr>
+                <w:rFonts w:ascii="Times New Roman" w:cs="Times New Roman" w:eastAsia="Times New Roman" w:hAnsi="Times New Roman"/>
+                <w:sz w:val="24"/>
+                <w:szCs w:val="24"/>
+              </w:rPr>
+            </w:pPr>
+            <w:r>
+              <w:rPr>
+                <w:rFonts w:ascii="Times New Roman" w:cs="Times New Roman" w:eastAsia="Times New Roman" w:hAnsi="Times New Roman"/>
+                <w:sz w:val="24"/>
+                <w:szCs w:val="24"/>
+                <w:rtl w:val="0"/>
+              </w:rPr>
+              <w:t xml:space="preserve">Oculto (          )</w:t>
+            </w:r>
+          </w:p>
+        </w:tc>
+      </w:tr>
+      <w:tr>
+        <w:trPr>
+          <w:cantSplit w:val="0"/>
+          <w:trHeight w:val="755" w:hRule="atLeast"/>
+          <w:tblHeader w:val="0"/>
+        </w:trPr>
+        <w:tc>
+          <w:tcPr>
+            <w:gridSpan w:val="5"/>
+            <w:tcBorders>
+              <w:top w:color="000000" w:space="0" w:sz="0" w:val="nil"/>
+              <w:left w:color="000000" w:space="0" w:sz="8" w:val="single"/>
+              <w:bottom w:color="000000" w:space="0" w:sz="8" w:val="single"/>
+              <w:right w:color="000000" w:space="0" w:sz="8" w:val="single"/>
+            </w:tcBorders>
+            <w:shd w:fill="auto" w:val="clear"/>
+            <w:tcMar>
+              <w:top w:w="100.0" w:type="dxa"/>
+              <w:left w:w="100.0" w:type="dxa"/>
+              <w:bottom w:w="100.0" w:type="dxa"/>
+              <w:right w:w="100.0" w:type="dxa"/>
+            </w:tcMar>
+            <w:vAlign w:val="top"/>
+          </w:tcPr>
+          <w:p>
+            <w:pPr>
+              <w:spacing w:line="240" w:lineRule="auto"/>
+              <w:jc w:val="both"/>
+              <w:rPr>
+                <w:rFonts w:ascii="Times New Roman" w:cs="Times New Roman" w:eastAsia="Times New Roman" w:hAnsi="Times New Roman"/>
+                <w:sz w:val="24"/>
+                <w:szCs w:val="24"/>
+              </w:rPr>
+            </w:pPr>
+            <w:r>
+              <w:rPr>
+                <w:rFonts w:ascii="Times New Roman" w:cs="Times New Roman" w:eastAsia="Times New Roman" w:hAnsi="Times New Roman"/>
+                <w:sz w:val="24"/>
+                <w:szCs w:val="24"/>
+                <w:rtl w:val="0"/>
+              </w:rPr>
+              <w:t xml:space="preserve">Descrição: O sistema deve registrar, excluir e modificar os funcionários, contendo os seguintes atributos: código de identificação, endereço, bairro, cidade, estado, cep, telefone, celular, e-mail, cpf, rg, data de admissão, status, nível de acesso.</w:t>
+            </w:r>
+          </w:p>
+        </w:tc>
+      </w:tr>
+      <w:tr>
+        <w:trPr>
+          <w:cantSplit w:val="0"/>
+          <w:trHeight w:val="500" w:hRule="atLeast"/>
+          <w:tblHeader w:val="0"/>
+        </w:trPr>
+        <w:tc>
+          <w:tcPr>
+            <w:gridSpan w:val="5"/>
+            <w:tcBorders>
+              <w:top w:color="000000" w:space="0" w:sz="0" w:val="nil"/>
+              <w:left w:color="000000" w:space="0" w:sz="8" w:val="single"/>
+              <w:bottom w:color="000000" w:space="0" w:sz="8" w:val="single"/>
+              <w:right w:color="000000" w:space="0" w:sz="8" w:val="single"/>
+            </w:tcBorders>
+            <w:shd w:fill="d9d9d9" w:val="clear"/>
+            <w:tcMar>
+              <w:top w:w="100.0" w:type="dxa"/>
+              <w:left w:w="100.0" w:type="dxa"/>
+              <w:bottom w:w="100.0" w:type="dxa"/>
+              <w:right w:w="100.0" w:type="dxa"/>
+            </w:tcMar>
+            <w:vAlign w:val="top"/>
+          </w:tcPr>
+          <w:p>
+            <w:pPr>
+              <w:spacing w:line="240" w:lineRule="auto"/>
+              <w:jc w:val="both"/>
+              <w:rPr>
+                <w:rFonts w:ascii="Times New Roman" w:cs="Times New Roman" w:eastAsia="Times New Roman" w:hAnsi="Times New Roman"/>
+                <w:sz w:val="24"/>
+                <w:szCs w:val="24"/>
+              </w:rPr>
+            </w:pPr>
+            <w:r>
+              <w:rPr>
+                <w:rFonts w:ascii="Times New Roman" w:cs="Times New Roman" w:eastAsia="Times New Roman" w:hAnsi="Times New Roman"/>
+                <w:sz w:val="24"/>
+                <w:szCs w:val="24"/>
+                <w:rtl w:val="0"/>
+              </w:rPr>
+              <w:t xml:space="preserve">Requisitos Não Funcionais</w:t>
+            </w:r>
+          </w:p>
+        </w:tc>
+      </w:tr>
+      <w:tr>
+        <w:trPr>
+          <w:cantSplit w:val="0"/>
+          <w:trHeight w:val="500" w:hRule="atLeast"/>
+          <w:tblHeader w:val="0"/>
+        </w:trPr>
+        <w:tc>
+          <w:tcPr>
+            <w:tcBorders>
+              <w:top w:color="000000" w:space="0" w:sz="0" w:val="nil"/>
+              <w:left w:color="000000" w:space="0" w:sz="8" w:val="single"/>
+              <w:bottom w:color="000000" w:space="0" w:sz="8" w:val="single"/>
+              <w:right w:color="000000" w:space="0" w:sz="8" w:val="single"/>
+            </w:tcBorders>
+            <w:shd w:fill="d9d9d9" w:val="clear"/>
+            <w:tcMar>
+              <w:top w:w="100.0" w:type="dxa"/>
+              <w:left w:w="100.0" w:type="dxa"/>
+              <w:bottom w:w="100.0" w:type="dxa"/>
+              <w:right w:w="100.0" w:type="dxa"/>
+            </w:tcMar>
+            <w:vAlign w:val="top"/>
+          </w:tcPr>
+          <w:p>
+            <w:pPr>
+              <w:spacing w:line="240" w:lineRule="auto"/>
+              <w:jc w:val="center"/>
+              <w:rPr>
+                <w:rFonts w:ascii="Times New Roman" w:cs="Times New Roman" w:eastAsia="Times New Roman" w:hAnsi="Times New Roman"/>
+                <w:sz w:val="24"/>
+                <w:szCs w:val="24"/>
+              </w:rPr>
+            </w:pPr>
+            <w:r>
+              <w:rPr>
+                <w:rFonts w:ascii="Times New Roman" w:cs="Times New Roman" w:eastAsia="Times New Roman" w:hAnsi="Times New Roman"/>
+                <w:sz w:val="24"/>
+                <w:szCs w:val="24"/>
+                <w:rtl w:val="0"/>
+              </w:rPr>
+              <w:t xml:space="preserve">Nome</w:t>
+            </w:r>
+          </w:p>
+        </w:tc>
+        <w:tc>
+          <w:tcPr>
+            <w:tcBorders>
+              <w:top w:color="000000" w:space="0" w:sz="0" w:val="nil"/>
+              <w:left w:color="000000" w:space="0" w:sz="0" w:val="nil"/>
+              <w:bottom w:color="000000" w:space="0" w:sz="8" w:val="single"/>
+              <w:right w:color="000000" w:space="0" w:sz="8" w:val="single"/>
+            </w:tcBorders>
+            <w:shd w:fill="d9d9d9" w:val="clear"/>
+            <w:tcMar>
+              <w:top w:w="100.0" w:type="dxa"/>
+              <w:left w:w="100.0" w:type="dxa"/>
+              <w:bottom w:w="100.0" w:type="dxa"/>
+              <w:right w:w="100.0" w:type="dxa"/>
+            </w:tcMar>
+            <w:vAlign w:val="top"/>
+          </w:tcPr>
+          <w:p>
+            <w:pPr>
+              <w:spacing w:line="240" w:lineRule="auto"/>
+              <w:jc w:val="center"/>
+              <w:rPr>
+                <w:rFonts w:ascii="Times New Roman" w:cs="Times New Roman" w:eastAsia="Times New Roman" w:hAnsi="Times New Roman"/>
+                <w:sz w:val="24"/>
+                <w:szCs w:val="24"/>
+              </w:rPr>
+            </w:pPr>
+            <w:r>
+              <w:rPr>
+                <w:rFonts w:ascii="Times New Roman" w:cs="Times New Roman" w:eastAsia="Times New Roman" w:hAnsi="Times New Roman"/>
+                <w:sz w:val="24"/>
+                <w:szCs w:val="24"/>
+                <w:rtl w:val="0"/>
+              </w:rPr>
+              <w:t xml:space="preserve">Restrição</w:t>
+            </w:r>
+          </w:p>
+        </w:tc>
+        <w:tc>
+          <w:tcPr>
+            <w:tcBorders>
+              <w:top w:color="000000" w:space="0" w:sz="0" w:val="nil"/>
+              <w:left w:color="000000" w:space="0" w:sz="0" w:val="nil"/>
+              <w:bottom w:color="000000" w:space="0" w:sz="8" w:val="single"/>
+              <w:right w:color="000000" w:space="0" w:sz="8" w:val="single"/>
+            </w:tcBorders>
+            <w:shd w:fill="d9d9d9" w:val="clear"/>
+            <w:tcMar>
+              <w:top w:w="100.0" w:type="dxa"/>
+              <w:left w:w="100.0" w:type="dxa"/>
+              <w:bottom w:w="100.0" w:type="dxa"/>
+              <w:right w:w="100.0" w:type="dxa"/>
+            </w:tcMar>
+            <w:vAlign w:val="top"/>
+          </w:tcPr>
+          <w:p>
+            <w:pPr>
+              <w:spacing w:line="240" w:lineRule="auto"/>
+              <w:jc w:val="center"/>
+              <w:rPr>
+                <w:rFonts w:ascii="Times New Roman" w:cs="Times New Roman" w:eastAsia="Times New Roman" w:hAnsi="Times New Roman"/>
+                <w:sz w:val="24"/>
+                <w:szCs w:val="24"/>
+              </w:rPr>
+            </w:pPr>
+            <w:r>
+              <w:rPr>
+                <w:rFonts w:ascii="Times New Roman" w:cs="Times New Roman" w:eastAsia="Times New Roman" w:hAnsi="Times New Roman"/>
+                <w:sz w:val="24"/>
+                <w:szCs w:val="24"/>
+                <w:rtl w:val="0"/>
+              </w:rPr>
+              <w:t xml:space="preserve">Categoria</w:t>
+            </w:r>
+          </w:p>
+        </w:tc>
+        <w:tc>
+          <w:tcPr>
+            <w:tcBorders>
+              <w:top w:color="000000" w:space="0" w:sz="0" w:val="nil"/>
+              <w:left w:color="000000" w:space="0" w:sz="0" w:val="nil"/>
+              <w:bottom w:color="000000" w:space="0" w:sz="8" w:val="single"/>
+              <w:right w:color="000000" w:space="0" w:sz="8" w:val="single"/>
+            </w:tcBorders>
+            <w:shd w:fill="d9d9d9" w:val="clear"/>
+            <w:tcMar>
+              <w:top w:w="100.0" w:type="dxa"/>
+              <w:left w:w="100.0" w:type="dxa"/>
+              <w:bottom w:w="100.0" w:type="dxa"/>
+              <w:right w:w="100.0" w:type="dxa"/>
+            </w:tcMar>
+            <w:vAlign w:val="top"/>
+          </w:tcPr>
+          <w:p>
+            <w:pPr>
+              <w:spacing w:line="240" w:lineRule="auto"/>
+              <w:jc w:val="center"/>
+              <w:rPr>
+                <w:rFonts w:ascii="Times New Roman" w:cs="Times New Roman" w:eastAsia="Times New Roman" w:hAnsi="Times New Roman"/>
+                <w:sz w:val="24"/>
+                <w:szCs w:val="24"/>
+              </w:rPr>
+            </w:pPr>
+            <w:r>
+              <w:rPr>
+                <w:rFonts w:ascii="Times New Roman" w:cs="Times New Roman" w:eastAsia="Times New Roman" w:hAnsi="Times New Roman"/>
+                <w:sz w:val="24"/>
+                <w:szCs w:val="24"/>
+                <w:rtl w:val="0"/>
+              </w:rPr>
+              <w:t xml:space="preserve">Desejável</w:t>
+            </w:r>
+          </w:p>
+        </w:tc>
+        <w:tc>
+          <w:tcPr>
+            <w:tcBorders>
+              <w:top w:color="000000" w:space="0" w:sz="0" w:val="nil"/>
+              <w:left w:color="000000" w:space="0" w:sz="0" w:val="nil"/>
+              <w:bottom w:color="000000" w:space="0" w:sz="8" w:val="single"/>
+              <w:right w:color="000000" w:space="0" w:sz="8" w:val="single"/>
+            </w:tcBorders>
+            <w:shd w:fill="d9d9d9" w:val="clear"/>
+            <w:tcMar>
+              <w:top w:w="100.0" w:type="dxa"/>
+              <w:left w:w="100.0" w:type="dxa"/>
+              <w:bottom w:w="100.0" w:type="dxa"/>
+              <w:right w:w="100.0" w:type="dxa"/>
+            </w:tcMar>
+            <w:vAlign w:val="top"/>
+          </w:tcPr>
+          <w:p>
+            <w:pPr>
+              <w:spacing w:line="240" w:lineRule="auto"/>
+              <w:jc w:val="center"/>
+              <w:rPr>
+                <w:rFonts w:ascii="Times New Roman" w:cs="Times New Roman" w:eastAsia="Times New Roman" w:hAnsi="Times New Roman"/>
+                <w:sz w:val="24"/>
+                <w:szCs w:val="24"/>
+              </w:rPr>
+            </w:pPr>
+            <w:r>
+              <w:rPr>
+                <w:rFonts w:ascii="Times New Roman" w:cs="Times New Roman" w:eastAsia="Times New Roman" w:hAnsi="Times New Roman"/>
+                <w:sz w:val="24"/>
+                <w:szCs w:val="24"/>
+                <w:rtl w:val="0"/>
+              </w:rPr>
+              <w:t xml:space="preserve">Permanente</w:t>
+            </w:r>
+          </w:p>
+        </w:tc>
+      </w:tr>
+      <w:tr>
+        <w:trPr>
+          <w:cantSplit w:val="0"/>
+          <w:trHeight w:val="500" w:hRule="atLeast"/>
+          <w:tblHeader w:val="0"/>
+        </w:trPr>
+        <w:tc>
+          <w:tcPr>
+            <w:tcBorders>
+              <w:top w:color="000000" w:space="0" w:sz="0" w:val="nil"/>
+              <w:left w:color="000000" w:space="0" w:sz="8" w:val="single"/>
+              <w:bottom w:color="000000" w:space="0" w:sz="8" w:val="single"/>
+              <w:right w:color="000000" w:space="0" w:sz="8" w:val="single"/>
+            </w:tcBorders>
+            <w:shd w:fill="auto" w:val="clear"/>
+            <w:tcMar>
+              <w:top w:w="100.0" w:type="dxa"/>
+              <w:left w:w="100.0" w:type="dxa"/>
+              <w:bottom w:w="100.0" w:type="dxa"/>
+              <w:right w:w="100.0" w:type="dxa"/>
+            </w:tcMar>
+            <w:vAlign w:val="top"/>
+          </w:tcPr>
+          <w:p>
+            <w:pPr>
+              <w:spacing w:line="240" w:lineRule="auto"/>
+              <w:rPr>
+                <w:rFonts w:ascii="Times New Roman" w:cs="Times New Roman" w:eastAsia="Times New Roman" w:hAnsi="Times New Roman"/>
+              </w:rPr>
+            </w:pPr>
+            <w:r>
+              <w:rPr>
+                <w:rFonts w:ascii="Times New Roman" w:cs="Times New Roman" w:eastAsia="Times New Roman" w:hAnsi="Times New Roman"/>
+                <w:rtl w:val="0"/>
+              </w:rPr>
+              <w:t xml:space="preserve">RNF 5.1 Controle de acesso. </w:t>
+            </w:r>
+          </w:p>
+        </w:tc>
+        <w:tc>
+          <w:tcPr>
+            <w:tcBorders>
+              <w:top w:color="000000" w:space="0" w:sz="0" w:val="nil"/>
+              <w:left w:color="000000" w:space="0" w:sz="0" w:val="nil"/>
+              <w:bottom w:color="000000" w:space="0" w:sz="8" w:val="single"/>
+              <w:right w:color="000000" w:space="0" w:sz="8" w:val="single"/>
+            </w:tcBorders>
+            <w:shd w:fill="auto" w:val="clear"/>
+            <w:tcMar>
+              <w:top w:w="100.0" w:type="dxa"/>
+              <w:left w:w="100.0" w:type="dxa"/>
+              <w:bottom w:w="100.0" w:type="dxa"/>
+              <w:right w:w="100.0" w:type="dxa"/>
+            </w:tcMar>
+            <w:vAlign w:val="top"/>
+          </w:tcPr>
+          <w:p>
+            <w:pPr>
+              <w:spacing w:line="240" w:lineRule="auto"/>
+              <w:jc w:val="both"/>
+              <w:rPr>
+                <w:rFonts w:ascii="Times New Roman" w:cs="Times New Roman" w:eastAsia="Times New Roman" w:hAnsi="Times New Roman"/>
+              </w:rPr>
+            </w:pPr>
+            <w:r>
+              <w:rPr>
+                <w:rFonts w:ascii="Times New Roman" w:cs="Times New Roman" w:eastAsia="Times New Roman" w:hAnsi="Times New Roman"/>
+                <w:rtl w:val="0"/>
+              </w:rPr>
+              <w:t xml:space="preserve">A função pode ser acessada pelo usuário Super Admin.</w:t>
+            </w:r>
+          </w:p>
+        </w:tc>
+        <w:tc>
+          <w:tcPr>
+            <w:tcBorders>
+              <w:top w:color="000000" w:space="0" w:sz="0" w:val="nil"/>
+              <w:left w:color="000000" w:space="0" w:sz="0" w:val="nil"/>
+              <w:bottom w:color="000000" w:space="0" w:sz="8" w:val="single"/>
+              <w:right w:color="000000" w:space="0" w:sz="8" w:val="single"/>
+            </w:tcBorders>
+            <w:shd w:fill="auto" w:val="clear"/>
+            <w:tcMar>
+              <w:top w:w="100.0" w:type="dxa"/>
+              <w:left w:w="100.0" w:type="dxa"/>
+              <w:bottom w:w="100.0" w:type="dxa"/>
+              <w:right w:w="100.0" w:type="dxa"/>
+            </w:tcMar>
+            <w:vAlign w:val="top"/>
+          </w:tcPr>
+          <w:p>
+            <w:pPr>
+              <w:spacing w:line="240" w:lineRule="auto"/>
+              <w:jc w:val="center"/>
+              <w:rPr>
+                <w:rFonts w:ascii="Times New Roman" w:cs="Times New Roman" w:eastAsia="Times New Roman" w:hAnsi="Times New Roman"/>
+              </w:rPr>
+            </w:pPr>
+            <w:r>
+              <w:rPr>
+                <w:rFonts w:ascii="Times New Roman" w:cs="Times New Roman" w:eastAsia="Times New Roman" w:hAnsi="Times New Roman"/>
+                <w:rtl w:val="0"/>
+              </w:rPr>
+              <w:t xml:space="preserve">Segurança</w:t>
+            </w:r>
+          </w:p>
+        </w:tc>
+        <w:tc>
+          <w:tcPr>
+            <w:tcBorders>
+              <w:top w:color="000000" w:space="0" w:sz="0" w:val="nil"/>
+              <w:left w:color="000000" w:space="0" w:sz="0" w:val="nil"/>
+              <w:bottom w:color="000000" w:space="0" w:sz="8" w:val="single"/>
+              <w:right w:color="000000" w:space="0" w:sz="8" w:val="single"/>
+            </w:tcBorders>
+            <w:shd w:fill="auto" w:val="clear"/>
+            <w:tcMar>
+              <w:top w:w="100.0" w:type="dxa"/>
+              <w:left w:w="100.0" w:type="dxa"/>
+              <w:bottom w:w="100.0" w:type="dxa"/>
+              <w:right w:w="100.0" w:type="dxa"/>
+            </w:tcMar>
+            <w:vAlign w:val="top"/>
+          </w:tcPr>
+          <w:p>
+            <w:pPr>
+              <w:spacing w:line="240" w:lineRule="auto"/>
+              <w:jc w:val="center"/>
+              <w:rPr>
+                <w:rFonts w:ascii="Times New Roman" w:cs="Times New Roman" w:eastAsia="Times New Roman" w:hAnsi="Times New Roman"/>
+              </w:rPr>
+            </w:pPr>
+            <w:r>
+              <w:rPr>
+                <w:rFonts w:ascii="Times New Roman" w:cs="Times New Roman" w:eastAsia="Times New Roman" w:hAnsi="Times New Roman"/>
+                <w:rtl w:val="0"/>
+              </w:rPr>
+              <w:t xml:space="preserve">(  )</w:t>
+            </w:r>
+          </w:p>
+        </w:tc>
+        <w:tc>
+          <w:tcPr>
+            <w:tcBorders>
+              <w:top w:color="000000" w:space="0" w:sz="0" w:val="nil"/>
+              <w:left w:color="000000" w:space="0" w:sz="0" w:val="nil"/>
+              <w:bottom w:color="000000" w:space="0" w:sz="8" w:val="single"/>
+              <w:right w:color="000000" w:space="0" w:sz="8" w:val="single"/>
+            </w:tcBorders>
+            <w:shd w:fill="auto" w:val="clear"/>
+            <w:tcMar>
+              <w:top w:w="100.0" w:type="dxa"/>
+              <w:left w:w="100.0" w:type="dxa"/>
+              <w:bottom w:w="100.0" w:type="dxa"/>
+              <w:right w:w="100.0" w:type="dxa"/>
+            </w:tcMar>
+            <w:vAlign w:val="top"/>
+          </w:tcPr>
+          <w:p>
+            <w:pPr>
+              <w:spacing w:line="240" w:lineRule="auto"/>
+              <w:jc w:val="center"/>
+              <w:rPr>
+                <w:rFonts w:ascii="Times New Roman" w:cs="Times New Roman" w:eastAsia="Times New Roman" w:hAnsi="Times New Roman"/>
+              </w:rPr>
+            </w:pPr>
+            <w:r>
+              <w:rPr>
+                <w:rFonts w:ascii="Times New Roman" w:cs="Times New Roman" w:eastAsia="Times New Roman" w:hAnsi="Times New Roman"/>
+                <w:rtl w:val="0"/>
+              </w:rPr>
+              <w:t xml:space="preserve">(X)</w:t>
+            </w:r>
+          </w:p>
+        </w:tc>
+      </w:tr>
+      <w:tr>
+        <w:trPr>
+          <w:cantSplit w:val="0"/>
+          <w:trHeight w:val="500" w:hRule="atLeast"/>
+          <w:tblHeader w:val="0"/>
+        </w:trPr>
+        <w:tc>
+          <w:tcPr>
+            <w:tcBorders>
+              <w:top w:color="000000" w:space="0" w:sz="0" w:val="nil"/>
+              <w:left w:color="000000" w:space="0" w:sz="8" w:val="single"/>
+              <w:bottom w:color="000000" w:space="0" w:sz="8" w:val="single"/>
+              <w:right w:color="000000" w:space="0" w:sz="8" w:val="single"/>
+            </w:tcBorders>
+            <w:shd w:fill="auto" w:val="clear"/>
+            <w:tcMar>
+              <w:top w:w="100.0" w:type="dxa"/>
+              <w:left w:w="100.0" w:type="dxa"/>
+              <w:bottom w:w="100.0" w:type="dxa"/>
+              <w:right w:w="100.0" w:type="dxa"/>
+            </w:tcMar>
+            <w:vAlign w:val="top"/>
+          </w:tcPr>
+          <w:p>
+            <w:pPr>
+              <w:spacing w:line="240" w:lineRule="auto"/>
+              <w:rPr>
+                <w:rFonts w:ascii="Times New Roman" w:cs="Times New Roman" w:eastAsia="Times New Roman" w:hAnsi="Times New Roman"/>
+              </w:rPr>
+            </w:pPr>
+            <w:r>
+              <w:rPr>
+                <w:rFonts w:ascii="Times New Roman" w:cs="Times New Roman" w:eastAsia="Times New Roman" w:hAnsi="Times New Roman"/>
+                <w:rtl w:val="0"/>
+              </w:rPr>
+              <w:t xml:space="preserve">RNF 5.2 Informações do funcionário. </w:t>
+            </w:r>
+          </w:p>
+        </w:tc>
+        <w:tc>
+          <w:tcPr>
+            <w:tcBorders>
+              <w:top w:color="000000" w:space="0" w:sz="0" w:val="nil"/>
+              <w:left w:color="000000" w:space="0" w:sz="0" w:val="nil"/>
+              <w:bottom w:color="000000" w:space="0" w:sz="8" w:val="single"/>
+              <w:right w:color="000000" w:space="0" w:sz="8" w:val="single"/>
+            </w:tcBorders>
+            <w:shd w:fill="auto" w:val="clear"/>
+            <w:tcMar>
+              <w:top w:w="100.0" w:type="dxa"/>
+              <w:left w:w="100.0" w:type="dxa"/>
+              <w:bottom w:w="100.0" w:type="dxa"/>
+              <w:right w:w="100.0" w:type="dxa"/>
+            </w:tcMar>
+            <w:vAlign w:val="top"/>
+          </w:tcPr>
+          <w:p>
+            <w:pPr>
+              <w:spacing w:line="240" w:lineRule="auto"/>
+              <w:jc w:val="both"/>
+              <w:rPr>
+                <w:rFonts w:ascii="Times New Roman" w:cs="Times New Roman" w:eastAsia="Times New Roman" w:hAnsi="Times New Roman"/>
+              </w:rPr>
+            </w:pPr>
+            <w:r>
+              <w:rPr>
+                <w:rFonts w:ascii="Times New Roman" w:cs="Times New Roman" w:eastAsia="Times New Roman" w:hAnsi="Times New Roman"/>
+                <w:rtl w:val="0"/>
+              </w:rPr>
+              <w:t xml:space="preserve">Os dados de endereço, bairro, cidade, estado, cep, telefone, email, cpf, rg, data de admissão, status, nível de acesso são obrigatórios. </w:t>
+            </w:r>
+          </w:p>
+        </w:tc>
+        <w:tc>
+          <w:tcPr>
+            <w:tcBorders>
+              <w:top w:color="000000" w:space="0" w:sz="0" w:val="nil"/>
+              <w:left w:color="000000" w:space="0" w:sz="0" w:val="nil"/>
+              <w:bottom w:color="000000" w:space="0" w:sz="8" w:val="single"/>
+              <w:right w:color="000000" w:space="0" w:sz="8" w:val="single"/>
+            </w:tcBorders>
+            <w:shd w:fill="auto" w:val="clear"/>
+            <w:tcMar>
+              <w:top w:w="100.0" w:type="dxa"/>
+              <w:left w:w="100.0" w:type="dxa"/>
+              <w:bottom w:w="100.0" w:type="dxa"/>
+              <w:right w:w="100.0" w:type="dxa"/>
+            </w:tcMar>
+            <w:vAlign w:val="top"/>
+          </w:tcPr>
+          <w:p>
+            <w:pPr>
+              <w:spacing w:line="240" w:lineRule="auto"/>
+              <w:jc w:val="center"/>
+              <w:rPr>
+                <w:rFonts w:ascii="Times New Roman" w:cs="Times New Roman" w:eastAsia="Times New Roman" w:hAnsi="Times New Roman"/>
+              </w:rPr>
+            </w:pPr>
+            <w:r>
+              <w:rPr>
+                <w:rFonts w:ascii="Times New Roman" w:cs="Times New Roman" w:eastAsia="Times New Roman" w:hAnsi="Times New Roman"/>
+                <w:rtl w:val="0"/>
+              </w:rPr>
+              <w:t xml:space="preserve">Segurança </w:t>
+            </w:r>
+          </w:p>
+        </w:tc>
+        <w:tc>
+          <w:tcPr>
+            <w:tcBorders>
+              <w:top w:color="000000" w:space="0" w:sz="0" w:val="nil"/>
+              <w:left w:color="000000" w:space="0" w:sz="0" w:val="nil"/>
+              <w:bottom w:color="000000" w:space="0" w:sz="8" w:val="single"/>
+              <w:right w:color="000000" w:space="0" w:sz="8" w:val="single"/>
+            </w:tcBorders>
+            <w:shd w:fill="auto" w:val="clear"/>
+            <w:tcMar>
+              <w:top w:w="100.0" w:type="dxa"/>
+              <w:left w:w="100.0" w:type="dxa"/>
+              <w:bottom w:w="100.0" w:type="dxa"/>
+              <w:right w:w="100.0" w:type="dxa"/>
+            </w:tcMar>
+            <w:vAlign w:val="top"/>
+          </w:tcPr>
+          <w:p>
+            <w:pPr>
+              <w:spacing w:line="240" w:lineRule="auto"/>
+              <w:jc w:val="center"/>
+              <w:rPr>
+                <w:rFonts w:ascii="Times New Roman" w:cs="Times New Roman" w:eastAsia="Times New Roman" w:hAnsi="Times New Roman"/>
+              </w:rPr>
+            </w:pPr>
+            <w:r>
+              <w:rPr>
+                <w:rFonts w:ascii="Times New Roman" w:cs="Times New Roman" w:eastAsia="Times New Roman" w:hAnsi="Times New Roman"/>
+                <w:rtl w:val="0"/>
+              </w:rPr>
+              <w:t xml:space="preserve">(  )</w:t>
+            </w:r>
+          </w:p>
+        </w:tc>
+        <w:tc>
+          <w:tcPr>
+            <w:tcBorders>
+              <w:top w:color="000000" w:space="0" w:sz="0" w:val="nil"/>
+              <w:left w:color="000000" w:space="0" w:sz="0" w:val="nil"/>
+              <w:bottom w:color="000000" w:space="0" w:sz="8" w:val="single"/>
+              <w:right w:color="000000" w:space="0" w:sz="8" w:val="single"/>
+            </w:tcBorders>
+            <w:shd w:fill="auto" w:val="clear"/>
+            <w:tcMar>
+              <w:top w:w="100.0" w:type="dxa"/>
+              <w:left w:w="100.0" w:type="dxa"/>
+              <w:bottom w:w="100.0" w:type="dxa"/>
+              <w:right w:w="100.0" w:type="dxa"/>
+            </w:tcMar>
+            <w:vAlign w:val="top"/>
+          </w:tcPr>
+          <w:p>
+            <w:pPr>
+              <w:spacing w:line="240" w:lineRule="auto"/>
+              <w:jc w:val="center"/>
+              <w:rPr>
+                <w:rFonts w:ascii="Times New Roman" w:cs="Times New Roman" w:eastAsia="Times New Roman" w:hAnsi="Times New Roman"/>
+              </w:rPr>
+            </w:pPr>
+            <w:r>
+              <w:rPr>
+                <w:rFonts w:ascii="Times New Roman" w:cs="Times New Roman" w:eastAsia="Times New Roman" w:hAnsi="Times New Roman"/>
+                <w:rtl w:val="0"/>
+              </w:rPr>
+              <w:t xml:space="preserve">(X)</w:t>
+            </w:r>
+          </w:p>
+        </w:tc>
+      </w:tr>
+      <w:tr>
+        <w:trPr>
+          <w:cantSplit w:val="0"/>
+          <w:trHeight w:val="500" w:hRule="atLeast"/>
+          <w:tblHeader w:val="0"/>
+        </w:trPr>
+        <w:tc>
+          <w:tcPr>
+            <w:tcBorders>
+              <w:top w:color="000000" w:space="0" w:sz="0" w:val="nil"/>
+              <w:left w:color="000000" w:space="0" w:sz="8" w:val="single"/>
+              <w:bottom w:color="000000" w:space="0" w:sz="8" w:val="single"/>
+              <w:right w:color="000000" w:space="0" w:sz="8" w:val="single"/>
+            </w:tcBorders>
+            <w:shd w:fill="auto" w:val="clear"/>
+            <w:tcMar>
+              <w:top w:w="100.0" w:type="dxa"/>
+              <w:left w:w="100.0" w:type="dxa"/>
+              <w:bottom w:w="100.0" w:type="dxa"/>
+              <w:right w:w="100.0" w:type="dxa"/>
+            </w:tcMar>
+            <w:vAlign w:val="top"/>
+          </w:tcPr>
+          <w:p>
+            <w:pPr>
+              <w:spacing w:line="240" w:lineRule="auto"/>
+              <w:rPr>
+                <w:rFonts w:ascii="Times New Roman" w:cs="Times New Roman" w:eastAsia="Times New Roman" w:hAnsi="Times New Roman"/>
+              </w:rPr>
+            </w:pPr>
+            <w:r>
+              <w:rPr>
+                <w:rFonts w:ascii="Times New Roman" w:cs="Times New Roman" w:eastAsia="Times New Roman" w:hAnsi="Times New Roman"/>
+                <w:rtl w:val="0"/>
+              </w:rPr>
+              <w:t xml:space="preserve">RNF 5.3 Identificação do funcionário</w:t>
+            </w:r>
+          </w:p>
+        </w:tc>
+        <w:tc>
+          <w:tcPr>
+            <w:tcBorders>
+              <w:top w:color="000000" w:space="0" w:sz="0" w:val="nil"/>
+              <w:left w:color="000000" w:space="0" w:sz="0" w:val="nil"/>
+              <w:bottom w:color="000000" w:space="0" w:sz="8" w:val="single"/>
+              <w:right w:color="000000" w:space="0" w:sz="8" w:val="single"/>
+            </w:tcBorders>
+            <w:shd w:fill="auto" w:val="clear"/>
+            <w:tcMar>
+              <w:top w:w="100.0" w:type="dxa"/>
+              <w:left w:w="100.0" w:type="dxa"/>
+              <w:bottom w:w="100.0" w:type="dxa"/>
+              <w:right w:w="100.0" w:type="dxa"/>
+            </w:tcMar>
+            <w:vAlign w:val="top"/>
+          </w:tcPr>
+          <w:p>
+            <w:pPr>
+              <w:spacing w:line="240" w:lineRule="auto"/>
+              <w:jc w:val="both"/>
+              <w:rPr>
+                <w:rFonts w:ascii="Times New Roman" w:cs="Times New Roman" w:eastAsia="Times New Roman" w:hAnsi="Times New Roman"/>
+              </w:rPr>
+            </w:pPr>
+            <w:r>
+              <w:rPr>
+                <w:rFonts w:ascii="Times New Roman" w:cs="Times New Roman" w:eastAsia="Times New Roman" w:hAnsi="Times New Roman"/>
+                <w:rtl w:val="0"/>
+              </w:rPr>
+              <w:t xml:space="preserve">O funcionário deve ser identificado no sistema por um código único. </w:t>
+            </w:r>
+          </w:p>
+        </w:tc>
+        <w:tc>
+          <w:tcPr>
+            <w:tcBorders>
+              <w:top w:color="000000" w:space="0" w:sz="0" w:val="nil"/>
+              <w:left w:color="000000" w:space="0" w:sz="0" w:val="nil"/>
+              <w:bottom w:color="000000" w:space="0" w:sz="8" w:val="single"/>
+              <w:right w:color="000000" w:space="0" w:sz="8" w:val="single"/>
+            </w:tcBorders>
+            <w:shd w:fill="auto" w:val="clear"/>
+            <w:tcMar>
+              <w:top w:w="100.0" w:type="dxa"/>
+              <w:left w:w="100.0" w:type="dxa"/>
+              <w:bottom w:w="100.0" w:type="dxa"/>
+              <w:right w:w="100.0" w:type="dxa"/>
+            </w:tcMar>
+            <w:vAlign w:val="top"/>
+          </w:tcPr>
+          <w:p>
+            <w:pPr>
+              <w:spacing w:line="240" w:lineRule="auto"/>
+              <w:jc w:val="center"/>
+              <w:rPr>
+                <w:rFonts w:ascii="Times New Roman" w:cs="Times New Roman" w:eastAsia="Times New Roman" w:hAnsi="Times New Roman"/>
+              </w:rPr>
+            </w:pPr>
+            <w:r>
+              <w:rPr>
+                <w:rFonts w:ascii="Times New Roman" w:cs="Times New Roman" w:eastAsia="Times New Roman" w:hAnsi="Times New Roman"/>
+                <w:rtl w:val="0"/>
+              </w:rPr>
+              <w:t xml:space="preserve">Segurança </w:t>
+            </w:r>
+          </w:p>
+        </w:tc>
+        <w:tc>
+          <w:tcPr>
+            <w:tcBorders>
+              <w:top w:color="000000" w:space="0" w:sz="0" w:val="nil"/>
+              <w:left w:color="000000" w:space="0" w:sz="0" w:val="nil"/>
+              <w:bottom w:color="000000" w:space="0" w:sz="8" w:val="single"/>
+              <w:right w:color="000000" w:space="0" w:sz="8" w:val="single"/>
+            </w:tcBorders>
+            <w:shd w:fill="auto" w:val="clear"/>
+            <w:tcMar>
+              <w:top w:w="100.0" w:type="dxa"/>
+              <w:left w:w="100.0" w:type="dxa"/>
+              <w:bottom w:w="100.0" w:type="dxa"/>
+              <w:right w:w="100.0" w:type="dxa"/>
+            </w:tcMar>
+            <w:vAlign w:val="top"/>
+          </w:tcPr>
+          <w:p>
+            <w:pPr>
+              <w:spacing w:line="240" w:lineRule="auto"/>
+              <w:jc w:val="center"/>
+              <w:rPr>
+                <w:rFonts w:ascii="Times New Roman" w:cs="Times New Roman" w:eastAsia="Times New Roman" w:hAnsi="Times New Roman"/>
+              </w:rPr>
+            </w:pPr>
+            <w:r>
+              <w:rPr>
+                <w:rFonts w:ascii="Times New Roman" w:cs="Times New Roman" w:eastAsia="Times New Roman" w:hAnsi="Times New Roman"/>
+                <w:rtl w:val="0"/>
+              </w:rPr>
+              <w:t xml:space="preserve">(  )</w:t>
+            </w:r>
+          </w:p>
+        </w:tc>
+        <w:tc>
+          <w:tcPr>
+            <w:tcBorders>
+              <w:top w:color="000000" w:space="0" w:sz="0" w:val="nil"/>
+              <w:left w:color="000000" w:space="0" w:sz="0" w:val="nil"/>
+              <w:bottom w:color="000000" w:space="0" w:sz="8" w:val="single"/>
+              <w:right w:color="000000" w:space="0" w:sz="8" w:val="single"/>
+            </w:tcBorders>
+            <w:shd w:fill="auto" w:val="clear"/>
+            <w:tcMar>
+              <w:top w:w="100.0" w:type="dxa"/>
+              <w:left w:w="100.0" w:type="dxa"/>
+              <w:bottom w:w="100.0" w:type="dxa"/>
+              <w:right w:w="100.0" w:type="dxa"/>
+            </w:tcMar>
+            <w:vAlign w:val="top"/>
+          </w:tcPr>
+          <w:p>
+            <w:pPr>
+              <w:spacing w:line="240" w:lineRule="auto"/>
+              <w:jc w:val="center"/>
+              <w:rPr>
+                <w:rFonts w:ascii="Times New Roman" w:cs="Times New Roman" w:eastAsia="Times New Roman" w:hAnsi="Times New Roman"/>
+              </w:rPr>
+            </w:pPr>
+            <w:r>
+              <w:rPr>
+                <w:rFonts w:ascii="Times New Roman" w:cs="Times New Roman" w:eastAsia="Times New Roman" w:hAnsi="Times New Roman"/>
+                <w:rtl w:val="0"/>
+              </w:rPr>
+              <w:t xml:space="preserve">(X)</w:t>
+            </w:r>
+          </w:p>
+        </w:tc>
+      </w:tr>
+      <w:tr>
+        <w:trPr>
+          <w:cantSplit w:val="0"/>
+          <w:trHeight w:val="500" w:hRule="atLeast"/>
+          <w:tblHeader w:val="0"/>
+        </w:trPr>
+        <w:tc>
+          <w:tcPr>
+            <w:tcBorders>
+              <w:top w:color="000000" w:space="0" w:sz="0" w:val="nil"/>
+              <w:left w:color="000000" w:space="0" w:sz="8" w:val="single"/>
+              <w:bottom w:color="000000" w:space="0" w:sz="8" w:val="single"/>
+              <w:right w:color="000000" w:space="0" w:sz="8" w:val="single"/>
+            </w:tcBorders>
+            <w:shd w:fill="auto" w:val="clear"/>
+            <w:tcMar>
+              <w:top w:w="100.0" w:type="dxa"/>
+              <w:left w:w="100.0" w:type="dxa"/>
+              <w:bottom w:w="100.0" w:type="dxa"/>
+              <w:right w:w="100.0" w:type="dxa"/>
+            </w:tcMar>
+            <w:vAlign w:val="top"/>
+          </w:tcPr>
+          <w:p>
+            <w:pPr>
+              <w:spacing w:line="240" w:lineRule="auto"/>
+              <w:rPr>
+                <w:rFonts w:ascii="Times New Roman" w:cs="Times New Roman" w:eastAsia="Times New Roman" w:hAnsi="Times New Roman"/>
+              </w:rPr>
+            </w:pPr>
+            <w:r>
+              <w:rPr>
+                <w:rFonts w:ascii="Times New Roman" w:cs="Times New Roman" w:eastAsia="Times New Roman" w:hAnsi="Times New Roman"/>
+                <w:rtl w:val="0"/>
+              </w:rPr>
+              <w:t xml:space="preserve">RNF 5.4 Informações de contato do funcionário</w:t>
+            </w:r>
+          </w:p>
+        </w:tc>
+        <w:tc>
+          <w:tcPr>
+            <w:tcBorders>
+              <w:top w:color="000000" w:space="0" w:sz="0" w:val="nil"/>
+              <w:left w:color="000000" w:space="0" w:sz="0" w:val="nil"/>
+              <w:bottom w:color="000000" w:space="0" w:sz="8" w:val="single"/>
+              <w:right w:color="000000" w:space="0" w:sz="8" w:val="single"/>
+            </w:tcBorders>
+            <w:shd w:fill="auto" w:val="clear"/>
+            <w:tcMar>
+              <w:top w:w="100.0" w:type="dxa"/>
+              <w:left w:w="100.0" w:type="dxa"/>
+              <w:bottom w:w="100.0" w:type="dxa"/>
+              <w:right w:w="100.0" w:type="dxa"/>
+            </w:tcMar>
+            <w:vAlign w:val="top"/>
+          </w:tcPr>
+          <w:p>
+            <w:pPr>
+              <w:spacing w:line="240" w:lineRule="auto"/>
+              <w:jc w:val="both"/>
+              <w:rPr>
+                <w:rFonts w:ascii="Times New Roman" w:cs="Times New Roman" w:eastAsia="Times New Roman" w:hAnsi="Times New Roman"/>
+              </w:rPr>
+            </w:pPr>
+            <w:r>
+              <w:rPr>
+                <w:rFonts w:ascii="Times New Roman" w:cs="Times New Roman" w:eastAsia="Times New Roman" w:hAnsi="Times New Roman"/>
+                <w:rtl w:val="0"/>
+              </w:rPr>
+              <w:t xml:space="preserve">Os atributos: telefone, email, celular não são de preenchimento obrigatório, porém, no mínimo um deve ser preenchido na ficha do funcionário. </w:t>
+            </w:r>
+          </w:p>
+        </w:tc>
+        <w:tc>
+          <w:tcPr>
+            <w:tcBorders>
+              <w:top w:color="000000" w:space="0" w:sz="0" w:val="nil"/>
+              <w:left w:color="000000" w:space="0" w:sz="0" w:val="nil"/>
+              <w:bottom w:color="000000" w:space="0" w:sz="8" w:val="single"/>
+              <w:right w:color="000000" w:space="0" w:sz="8" w:val="single"/>
+            </w:tcBorders>
+            <w:shd w:fill="auto" w:val="clear"/>
+            <w:tcMar>
+              <w:top w:w="100.0" w:type="dxa"/>
+              <w:left w:w="100.0" w:type="dxa"/>
+              <w:bottom w:w="100.0" w:type="dxa"/>
+              <w:right w:w="100.0" w:type="dxa"/>
+            </w:tcMar>
+            <w:vAlign w:val="top"/>
+          </w:tcPr>
+          <w:p>
+            <w:pPr>
+              <w:spacing w:line="240" w:lineRule="auto"/>
+              <w:jc w:val="center"/>
+              <w:rPr>
+                <w:rFonts w:ascii="Times New Roman" w:cs="Times New Roman" w:eastAsia="Times New Roman" w:hAnsi="Times New Roman"/>
+              </w:rPr>
+            </w:pPr>
+            <w:r>
+              <w:rPr>
+                <w:rFonts w:ascii="Times New Roman" w:cs="Times New Roman" w:eastAsia="Times New Roman" w:hAnsi="Times New Roman"/>
+                <w:rtl w:val="0"/>
+              </w:rPr>
+              <w:t xml:space="preserve">Segurança </w:t>
+            </w:r>
+          </w:p>
+        </w:tc>
+        <w:tc>
+          <w:tcPr>
+            <w:tcBorders>
+              <w:top w:color="000000" w:space="0" w:sz="0" w:val="nil"/>
+              <w:left w:color="000000" w:space="0" w:sz="0" w:val="nil"/>
+              <w:bottom w:color="000000" w:space="0" w:sz="8" w:val="single"/>
+              <w:right w:color="000000" w:space="0" w:sz="8" w:val="single"/>
+            </w:tcBorders>
+            <w:shd w:fill="auto" w:val="clear"/>
+            <w:tcMar>
+              <w:top w:w="100.0" w:type="dxa"/>
+              <w:left w:w="100.0" w:type="dxa"/>
+              <w:bottom w:w="100.0" w:type="dxa"/>
+              <w:right w:w="100.0" w:type="dxa"/>
+            </w:tcMar>
+            <w:vAlign w:val="top"/>
+          </w:tcPr>
+          <w:p>
+            <w:pPr>
+              <w:spacing w:line="240" w:lineRule="auto"/>
+              <w:jc w:val="center"/>
+              <w:rPr>
+                <w:rFonts w:ascii="Times New Roman" w:cs="Times New Roman" w:eastAsia="Times New Roman" w:hAnsi="Times New Roman"/>
+              </w:rPr>
+            </w:pPr>
+            <w:r>
+              <w:rPr>
+                <w:rFonts w:ascii="Times New Roman" w:cs="Times New Roman" w:eastAsia="Times New Roman" w:hAnsi="Times New Roman"/>
+                <w:rtl w:val="0"/>
+              </w:rPr>
+              <w:t xml:space="preserve">(  )</w:t>
+            </w:r>
+          </w:p>
+        </w:tc>
+        <w:tc>
+          <w:tcPr>
+            <w:tcBorders>
+              <w:top w:color="000000" w:space="0" w:sz="0" w:val="nil"/>
+              <w:left w:color="000000" w:space="0" w:sz="0" w:val="nil"/>
+              <w:bottom w:color="000000" w:space="0" w:sz="8" w:val="single"/>
+              <w:right w:color="000000" w:space="0" w:sz="8" w:val="single"/>
+            </w:tcBorders>
+            <w:shd w:fill="auto" w:val="clear"/>
+            <w:tcMar>
+              <w:top w:w="100.0" w:type="dxa"/>
+              <w:left w:w="100.0" w:type="dxa"/>
+              <w:bottom w:w="100.0" w:type="dxa"/>
+              <w:right w:w="100.0" w:type="dxa"/>
+            </w:tcMar>
+            <w:vAlign w:val="top"/>
+          </w:tcPr>
+          <w:p>
+            <w:pPr>
+              <w:spacing w:line="240" w:lineRule="auto"/>
+              <w:jc w:val="center"/>
+              <w:rPr>
+                <w:rFonts w:ascii="Times New Roman" w:cs="Times New Roman" w:eastAsia="Times New Roman" w:hAnsi="Times New Roman"/>
+              </w:rPr>
+            </w:pPr>
+            <w:r>
+              <w:rPr>
+                <w:rFonts w:ascii="Times New Roman" w:cs="Times New Roman" w:eastAsia="Times New Roman" w:hAnsi="Times New Roman"/>
+                <w:rtl w:val="0"/>
+              </w:rPr>
+              <w:t xml:space="preserve">(X)</w:t>
+            </w:r>
+          </w:p>
+        </w:tc>
+      </w:tr>
+    </w:tbl>
+    <w:p>
+      <w:pPr>
+        <w:spacing w:line="240" w:lineRule="auto"/>
+        <w:jc w:val="both"/>
+        <w:rPr>
+          <w:rFonts w:ascii="Times New Roman" w:cs="Times New Roman" w:eastAsia="Times New Roman" w:hAnsi="Times New Roman"/>
+          <w:sz w:val="24"/>
+          <w:szCs w:val="24"/>
+        </w:rPr>
+      </w:pPr>
+      <w:r>
+        <w:rPr>
+          <w:rtl w:val="0"/>
+        </w:rPr>
+      </w:r>
+    </w:p>
+    <w:p>
+      <w:pPr>
+        <w:spacing w:before="240" w:line="240" w:lineRule="auto"/>
+        <w:jc w:val="both"/>
+        <w:rPr>
+          <w:rFonts w:ascii="Times New Roman" w:cs="Times New Roman" w:eastAsia="Times New Roman" w:hAnsi="Times New Roman"/>
           <w:b w:val="1"/>
           <w:sz w:val="28"/>
           <w:szCs w:val="28"/>
@@ -6476,7 +7575,7 @@
     </w:p>
     <w:tbl>
       <w:tblPr>
-        <w:tblStyle w:val="Table5"/>
+        <w:tblStyle w:val="Table6"/>
         <w:tblW w:w="8895.0" w:type="dxa"/>
         <w:jc w:val="left"/>
         <w:tblInd w:w="100.0" w:type="pct"/>
@@ -7144,7 +8243,7 @@
                 <w:rFonts w:ascii="Times New Roman" w:cs="Times New Roman" w:eastAsia="Times New Roman" w:hAnsi="Times New Roman"/>
                 <w:rtl w:val="0"/>
               </w:rPr>
-              <w:t xml:space="preserve">3. Administrador: pode efetuar todas as operações.</w:t>
+              <w:t xml:space="preserve">3. Super Admin: pode efetuar todas as operações.</w:t>
             </w:r>
           </w:p>
           <w:p>
@@ -7160,7 +8259,7 @@
                 <w:rFonts w:ascii="Times New Roman" w:cs="Times New Roman" w:eastAsia="Times New Roman" w:hAnsi="Times New Roman"/>
                 <w:rtl w:val="0"/>
               </w:rPr>
-              <w:t xml:space="preserve">2. Financeiro: pode somente realizar a inserção de clientes.</w:t>
+              <w:t xml:space="preserve">2. Administrador: pode somente realizar a inserção de clientes.</w:t>
             </w:r>
           </w:p>
           <w:p>
@@ -7498,6 +8597,23 @@
         <w:rPr>
           <w:rFonts w:ascii="Times New Roman" w:cs="Times New Roman" w:eastAsia="Times New Roman" w:hAnsi="Times New Roman"/>
           <w:b w:val="1"/>
+          <w:sz w:val="20"/>
+          <w:szCs w:val="20"/>
+        </w:rPr>
+      </w:pPr>
+      <w:r>
+        <w:rPr>
+          <w:rtl w:val="0"/>
+        </w:rPr>
+      </w:r>
+    </w:p>
+    <w:p>
+      <w:pPr>
+        <w:ind w:left="0" w:firstLine="0"/>
+        <w:jc w:val="both"/>
+        <w:rPr>
+          <w:rFonts w:ascii="Times New Roman" w:cs="Times New Roman" w:eastAsia="Times New Roman" w:hAnsi="Times New Roman"/>
+          <w:b w:val="1"/>
           <w:sz w:val="28"/>
           <w:szCs w:val="28"/>
         </w:rPr>
@@ -7510,7 +8626,7 @@
           <w:szCs w:val="28"/>
           <w:rtl w:val="0"/>
         </w:rPr>
-        <w:t xml:space="preserve">DIAGRAMA DE CLASSES UML  - CLIENTE</w:t>
+        <w:t xml:space="preserve">DIAGRAMA DE CASO DE USO - CLIENTE</w:t>
       </w:r>
     </w:p>
     <w:p>
@@ -7533,14 +8649,14 @@
         </w:rPr>
         <w:drawing>
           <wp:inline distB="114300" distT="114300" distL="114300" distR="114300">
-            <wp:extent cx="5762625" cy="2098066"/>
+            <wp:extent cx="4648200" cy="3752850"/>
             <wp:effectExtent b="0" l="0" r="0" t="0"/>
-            <wp:docPr id="4" name="image1.png"/>
+            <wp:docPr id="2" name="image3.png"/>
             <a:graphic>
               <a:graphicData uri="http://schemas.openxmlformats.org/drawingml/2006/picture">
                 <pic:pic>
                   <pic:nvPicPr>
-                    <pic:cNvPr id="0" name="image1.png"/>
+                    <pic:cNvPr id="0" name="image3.png"/>
                     <pic:cNvPicPr preferRelativeResize="0"/>
                   </pic:nvPicPr>
                   <pic:blipFill>
@@ -7553,7 +8669,7 @@
                   <pic:spPr>
                     <a:xfrm>
                       <a:off x="0" y="0"/>
-                      <a:ext cx="5762625" cy="2098066"/>
+                      <a:ext cx="4648200" cy="3752850"/>
                     </a:xfrm>
                     <a:prstGeom prst="rect"/>
                     <a:ln/>
@@ -7572,7 +8688,6 @@
     </w:p>
     <w:p>
       <w:pPr>
-        <w:ind w:left="0" w:firstLine="0"/>
         <w:jc w:val="center"/>
         <w:rPr>
           <w:rFonts w:ascii="Times New Roman" w:cs="Times New Roman" w:eastAsia="Times New Roman" w:hAnsi="Times New Roman"/>
@@ -7594,7 +8709,6 @@
     </w:p>
     <w:p>
       <w:pPr>
-        <w:ind w:left="0" w:firstLine="0"/>
         <w:jc w:val="center"/>
         <w:rPr>
           <w:rFonts w:ascii="Times New Roman" w:cs="Times New Roman" w:eastAsia="Times New Roman" w:hAnsi="Times New Roman"/>
@@ -7611,7 +8725,6 @@
     </w:p>
     <w:p>
       <w:pPr>
-        <w:ind w:left="0" w:firstLine="0"/>
         <w:jc w:val="both"/>
         <w:rPr>
           <w:rFonts w:ascii="Times New Roman" w:cs="Times New Roman" w:eastAsia="Times New Roman" w:hAnsi="Times New Roman"/>
@@ -7628,37 +8741,36 @@
           <w:szCs w:val="28"/>
           <w:rtl w:val="0"/>
         </w:rPr>
-        <w:t xml:space="preserve">DIAGRAMA DE CASO DE USO - CLIENTE</w:t>
+        <w:t xml:space="preserve">DIAGRAMA DE CASO DE USO - FORNECEDOR</w:t>
       </w:r>
     </w:p>
     <w:p>
       <w:pPr>
-        <w:ind w:left="0" w:firstLine="0"/>
         <w:jc w:val="center"/>
         <w:rPr>
           <w:rFonts w:ascii="Times New Roman" w:cs="Times New Roman" w:eastAsia="Times New Roman" w:hAnsi="Times New Roman"/>
           <w:b w:val="1"/>
-          <w:sz w:val="32"/>
-          <w:szCs w:val="32"/>
+          <w:sz w:val="28"/>
+          <w:szCs w:val="28"/>
         </w:rPr>
       </w:pPr>
       <w:r>
         <w:rPr>
           <w:rFonts w:ascii="Times New Roman" w:cs="Times New Roman" w:eastAsia="Times New Roman" w:hAnsi="Times New Roman"/>
           <w:b w:val="1"/>
-          <w:sz w:val="32"/>
-          <w:szCs w:val="32"/>
+          <w:sz w:val="28"/>
+          <w:szCs w:val="28"/>
         </w:rPr>
         <w:drawing>
           <wp:inline distB="114300" distT="114300" distL="114300" distR="114300">
-            <wp:extent cx="5762625" cy="2248157"/>
+            <wp:extent cx="3971925" cy="2476500"/>
             <wp:effectExtent b="0" l="0" r="0" t="0"/>
-            <wp:docPr id="2" name="image5.png"/>
+            <wp:docPr id="3" name="image7.png"/>
             <a:graphic>
               <a:graphicData uri="http://schemas.openxmlformats.org/drawingml/2006/picture">
                 <pic:pic>
                   <pic:nvPicPr>
-                    <pic:cNvPr id="0" name="image5.png"/>
+                    <pic:cNvPr id="0" name="image7.png"/>
                     <pic:cNvPicPr preferRelativeResize="0"/>
                   </pic:nvPicPr>
                   <pic:blipFill>
@@ -7671,7 +8783,7 @@
                   <pic:spPr>
                     <a:xfrm>
                       <a:off x="0" y="0"/>
-                      <a:ext cx="5762625" cy="2248157"/>
+                      <a:ext cx="3971925" cy="2476500"/>
                     </a:xfrm>
                     <a:prstGeom prst="rect"/>
                     <a:ln/>
@@ -7711,6 +8823,102 @@
     </w:p>
     <w:p>
       <w:pPr>
+        <w:jc w:val="center"/>
+        <w:rPr>
+          <w:rFonts w:ascii="Times New Roman" w:cs="Times New Roman" w:eastAsia="Times New Roman" w:hAnsi="Times New Roman"/>
+          <w:b w:val="1"/>
+          <w:sz w:val="20"/>
+          <w:szCs w:val="20"/>
+        </w:rPr>
+      </w:pPr>
+      <w:r>
+        <w:rPr>
+          <w:rtl w:val="0"/>
+        </w:rPr>
+      </w:r>
+    </w:p>
+    <w:p>
+      <w:pPr>
+        <w:jc w:val="both"/>
+        <w:rPr>
+          <w:rFonts w:ascii="Times New Roman" w:cs="Times New Roman" w:eastAsia="Times New Roman" w:hAnsi="Times New Roman"/>
+          <w:b w:val="1"/>
+          <w:sz w:val="28"/>
+          <w:szCs w:val="28"/>
+        </w:rPr>
+      </w:pPr>
+      <w:r>
+        <w:rPr>
+          <w:rtl w:val="0"/>
+        </w:rPr>
+      </w:r>
+    </w:p>
+    <w:p>
+      <w:pPr>
+        <w:jc w:val="both"/>
+        <w:rPr>
+          <w:rFonts w:ascii="Times New Roman" w:cs="Times New Roman" w:eastAsia="Times New Roman" w:hAnsi="Times New Roman"/>
+          <w:b w:val="1"/>
+          <w:sz w:val="28"/>
+          <w:szCs w:val="28"/>
+        </w:rPr>
+      </w:pPr>
+      <w:r>
+        <w:rPr>
+          <w:rtl w:val="0"/>
+        </w:rPr>
+      </w:r>
+    </w:p>
+    <w:p>
+      <w:pPr>
+        <w:jc w:val="both"/>
+        <w:rPr>
+          <w:rFonts w:ascii="Times New Roman" w:cs="Times New Roman" w:eastAsia="Times New Roman" w:hAnsi="Times New Roman"/>
+          <w:b w:val="1"/>
+          <w:sz w:val="28"/>
+          <w:szCs w:val="28"/>
+        </w:rPr>
+      </w:pPr>
+      <w:r>
+        <w:rPr>
+          <w:rtl w:val="0"/>
+        </w:rPr>
+      </w:r>
+    </w:p>
+    <w:p>
+      <w:pPr>
+        <w:jc w:val="both"/>
+        <w:rPr>
+          <w:rFonts w:ascii="Times New Roman" w:cs="Times New Roman" w:eastAsia="Times New Roman" w:hAnsi="Times New Roman"/>
+          <w:b w:val="1"/>
+          <w:sz w:val="28"/>
+          <w:szCs w:val="28"/>
+        </w:rPr>
+      </w:pPr>
+      <w:r>
+        <w:rPr>
+          <w:rtl w:val="0"/>
+        </w:rPr>
+      </w:r>
+    </w:p>
+    <w:p>
+      <w:pPr>
+        <w:jc w:val="both"/>
+        <w:rPr>
+          <w:rFonts w:ascii="Times New Roman" w:cs="Times New Roman" w:eastAsia="Times New Roman" w:hAnsi="Times New Roman"/>
+          <w:b w:val="1"/>
+          <w:sz w:val="28"/>
+          <w:szCs w:val="28"/>
+        </w:rPr>
+      </w:pPr>
+      <w:r>
+        <w:rPr>
+          <w:rtl w:val="0"/>
+        </w:rPr>
+      </w:r>
+    </w:p>
+    <w:p>
+      <w:pPr>
         <w:jc w:val="both"/>
         <w:rPr>
           <w:rFonts w:ascii="Times New Roman" w:cs="Times New Roman" w:eastAsia="Times New Roman" w:hAnsi="Times New Roman"/>
@@ -7727,7 +8935,7 @@
           <w:szCs w:val="28"/>
           <w:rtl w:val="0"/>
         </w:rPr>
-        <w:t xml:space="preserve">DIAGRAMA DE CLASSES UML  - FORNECEDOR</w:t>
+        <w:t xml:space="preserve">DIAGRAMA DE CASO DE USO - FUNCIONÁRIO</w:t>
       </w:r>
     </w:p>
     <w:p>
@@ -7736,8 +8944,8 @@
         <w:rPr>
           <w:rFonts w:ascii="Times New Roman" w:cs="Times New Roman" w:eastAsia="Times New Roman" w:hAnsi="Times New Roman"/>
           <w:b w:val="1"/>
-          <w:sz w:val="28"/>
-          <w:szCs w:val="28"/>
+          <w:sz w:val="20"/>
+          <w:szCs w:val="20"/>
         </w:rPr>
       </w:pPr>
       <w:r>
@@ -7749,14 +8957,14 @@
         </w:rPr>
         <w:drawing>
           <wp:inline distB="114300" distT="114300" distL="114300" distR="114300">
-            <wp:extent cx="5762625" cy="4281511"/>
+            <wp:extent cx="3533775" cy="2200275"/>
             <wp:effectExtent b="0" l="0" r="0" t="0"/>
-            <wp:docPr id="1" name="image3.png"/>
+            <wp:docPr id="5" name="image2.png"/>
             <a:graphic>
               <a:graphicData uri="http://schemas.openxmlformats.org/drawingml/2006/picture">
                 <pic:pic>
                   <pic:nvPicPr>
-                    <pic:cNvPr id="0" name="image3.png"/>
+                    <pic:cNvPr id="0" name="image2.png"/>
                     <pic:cNvPicPr preferRelativeResize="0"/>
                   </pic:nvPicPr>
                   <pic:blipFill>
@@ -7769,7 +8977,7 @@
                   <pic:spPr>
                     <a:xfrm>
                       <a:off x="0" y="0"/>
-                      <a:ext cx="5762625" cy="4281511"/>
+                      <a:ext cx="3533775" cy="2200275"/>
                     </a:xfrm>
                     <a:prstGeom prst="rect"/>
                     <a:ln/>
@@ -7792,8 +9000,8 @@
         <w:rPr>
           <w:rFonts w:ascii="Times New Roman" w:cs="Times New Roman" w:eastAsia="Times New Roman" w:hAnsi="Times New Roman"/>
           <w:b w:val="1"/>
-          <w:sz w:val="28"/>
-          <w:szCs w:val="28"/>
+          <w:sz w:val="20"/>
+          <w:szCs w:val="20"/>
         </w:rPr>
       </w:pPr>
       <w:r>
@@ -7806,6 +9014,17 @@
         </w:rPr>
         <w:t xml:space="preserve">Fonte: Os autores. </w:t>
       </w:r>
+    </w:p>
+    <w:p>
+      <w:pPr>
+        <w:jc w:val="center"/>
+        <w:rPr>
+          <w:rFonts w:ascii="Times New Roman" w:cs="Times New Roman" w:eastAsia="Times New Roman" w:hAnsi="Times New Roman"/>
+          <w:b w:val="1"/>
+          <w:sz w:val="20"/>
+          <w:szCs w:val="20"/>
+        </w:rPr>
+      </w:pPr>
       <w:r>
         <w:rPr>
           <w:rtl w:val="0"/>
@@ -7818,8 +9037,8 @@
         <w:rPr>
           <w:rFonts w:ascii="Times New Roman" w:cs="Times New Roman" w:eastAsia="Times New Roman" w:hAnsi="Times New Roman"/>
           <w:b w:val="1"/>
-          <w:sz w:val="28"/>
-          <w:szCs w:val="28"/>
+          <w:sz w:val="20"/>
+          <w:szCs w:val="20"/>
         </w:rPr>
       </w:pPr>
       <w:r>
@@ -7830,7 +9049,12 @@
           <w:szCs w:val="28"/>
           <w:rtl w:val="0"/>
         </w:rPr>
-        <w:t xml:space="preserve">DIAGRAMA DE CASO DE USO - FORNECEDOR</w:t>
+        <w:t xml:space="preserve">DIAGRAMA DE CLASSES UML  - CLIENTE</w:t>
+      </w:r>
+      <w:r>
+        <w:rPr>
+          <w:rtl w:val="0"/>
+        </w:rPr>
       </w:r>
     </w:p>
     <w:p>
@@ -7839,27 +9063,27 @@
         <w:rPr>
           <w:rFonts w:ascii="Times New Roman" w:cs="Times New Roman" w:eastAsia="Times New Roman" w:hAnsi="Times New Roman"/>
           <w:b w:val="1"/>
-          <w:sz w:val="28"/>
-          <w:szCs w:val="28"/>
+          <w:sz w:val="32"/>
+          <w:szCs w:val="32"/>
         </w:rPr>
       </w:pPr>
       <w:r>
         <w:rPr>
           <w:rFonts w:ascii="Times New Roman" w:cs="Times New Roman" w:eastAsia="Times New Roman" w:hAnsi="Times New Roman"/>
           <w:b w:val="1"/>
-          <w:sz w:val="28"/>
-          <w:szCs w:val="28"/>
+          <w:sz w:val="32"/>
+          <w:szCs w:val="32"/>
         </w:rPr>
         <w:drawing>
           <wp:inline distB="114300" distT="114300" distL="114300" distR="114300">
-            <wp:extent cx="5760000" cy="3505200"/>
+            <wp:extent cx="5762625" cy="3916907"/>
             <wp:effectExtent b="0" l="0" r="0" t="0"/>
-            <wp:docPr id="3" name="image2.png"/>
+            <wp:docPr id="7" name="image1.png"/>
             <a:graphic>
               <a:graphicData uri="http://schemas.openxmlformats.org/drawingml/2006/picture">
                 <pic:pic>
                   <pic:nvPicPr>
-                    <pic:cNvPr id="0" name="image2.png"/>
+                    <pic:cNvPr id="0" name="image1.png"/>
                     <pic:cNvPicPr preferRelativeResize="0"/>
                   </pic:nvPicPr>
                   <pic:blipFill>
@@ -7872,7 +9096,7 @@
                   <pic:spPr>
                     <a:xfrm>
                       <a:off x="0" y="0"/>
-                      <a:ext cx="5760000" cy="3505200"/>
+                      <a:ext cx="5762625" cy="3916907"/>
                     </a:xfrm>
                     <a:prstGeom prst="rect"/>
                     <a:ln/>
@@ -7895,8 +9119,8 @@
         <w:rPr>
           <w:rFonts w:ascii="Times New Roman" w:cs="Times New Roman" w:eastAsia="Times New Roman" w:hAnsi="Times New Roman"/>
           <w:b w:val="1"/>
-          <w:sz w:val="28"/>
-          <w:szCs w:val="28"/>
+          <w:sz w:val="20"/>
+          <w:szCs w:val="20"/>
         </w:rPr>
       </w:pPr>
       <w:r>
@@ -7909,6 +9133,33 @@
         </w:rPr>
         <w:t xml:space="preserve">Fonte: Os autores. </w:t>
       </w:r>
+    </w:p>
+    <w:p>
+      <w:pPr>
+        <w:jc w:val="center"/>
+        <w:rPr>
+          <w:rFonts w:ascii="Times New Roman" w:cs="Times New Roman" w:eastAsia="Times New Roman" w:hAnsi="Times New Roman"/>
+          <w:b w:val="1"/>
+          <w:sz w:val="20"/>
+          <w:szCs w:val="20"/>
+        </w:rPr>
+      </w:pPr>
+      <w:r>
+        <w:rPr>
+          <w:rtl w:val="0"/>
+        </w:rPr>
+      </w:r>
+    </w:p>
+    <w:p>
+      <w:pPr>
+        <w:jc w:val="center"/>
+        <w:rPr>
+          <w:rFonts w:ascii="Times New Roman" w:cs="Times New Roman" w:eastAsia="Times New Roman" w:hAnsi="Times New Roman"/>
+          <w:b w:val="1"/>
+          <w:sz w:val="20"/>
+          <w:szCs w:val="20"/>
+        </w:rPr>
+      </w:pPr>
       <w:r>
         <w:rPr>
           <w:rtl w:val="0"/>
@@ -7927,29 +9178,93 @@
       </w:pPr>
       <w:r>
         <w:rPr>
+          <w:rtl w:val="0"/>
+        </w:rPr>
+      </w:r>
+    </w:p>
+    <w:p>
+      <w:pPr>
+        <w:jc w:val="both"/>
+        <w:rPr>
+          <w:rFonts w:ascii="Times New Roman" w:cs="Times New Roman" w:eastAsia="Times New Roman" w:hAnsi="Times New Roman"/>
+          <w:b w:val="1"/>
+          <w:sz w:val="28"/>
+          <w:szCs w:val="28"/>
+        </w:rPr>
+      </w:pPr>
+      <w:r>
+        <w:rPr>
+          <w:rtl w:val="0"/>
+        </w:rPr>
+      </w:r>
+    </w:p>
+    <w:p>
+      <w:pPr>
+        <w:jc w:val="both"/>
+        <w:rPr>
+          <w:rFonts w:ascii="Times New Roman" w:cs="Times New Roman" w:eastAsia="Times New Roman" w:hAnsi="Times New Roman"/>
+          <w:b w:val="1"/>
+          <w:sz w:val="28"/>
+          <w:szCs w:val="28"/>
+        </w:rPr>
+      </w:pPr>
+      <w:r>
+        <w:rPr>
+          <w:rtl w:val="0"/>
+        </w:rPr>
+      </w:r>
+    </w:p>
+    <w:p>
+      <w:pPr>
+        <w:jc w:val="both"/>
+        <w:rPr>
+          <w:rFonts w:ascii="Times New Roman" w:cs="Times New Roman" w:eastAsia="Times New Roman" w:hAnsi="Times New Roman"/>
+          <w:b w:val="1"/>
+          <w:sz w:val="28"/>
+          <w:szCs w:val="28"/>
+        </w:rPr>
+      </w:pPr>
+      <w:r>
+        <w:rPr>
+          <w:rtl w:val="0"/>
+        </w:rPr>
+      </w:r>
+    </w:p>
+    <w:p>
+      <w:pPr>
+        <w:jc w:val="both"/>
+        <w:rPr>
+          <w:rFonts w:ascii="Times New Roman" w:cs="Times New Roman" w:eastAsia="Times New Roman" w:hAnsi="Times New Roman"/>
+          <w:b w:val="1"/>
+          <w:sz w:val="28"/>
+          <w:szCs w:val="28"/>
+        </w:rPr>
+      </w:pPr>
+      <w:r>
+        <w:rPr>
+          <w:rtl w:val="0"/>
+        </w:rPr>
+      </w:r>
+    </w:p>
+    <w:p>
+      <w:pPr>
+        <w:jc w:val="both"/>
+        <w:rPr>
+          <w:rFonts w:ascii="Times New Roman" w:cs="Times New Roman" w:eastAsia="Times New Roman" w:hAnsi="Times New Roman"/>
+          <w:b w:val="1"/>
+          <w:sz w:val="28"/>
+          <w:szCs w:val="28"/>
+        </w:rPr>
+      </w:pPr>
+      <w:r>
+        <w:rPr>
           <w:rFonts w:ascii="Times New Roman" w:cs="Times New Roman" w:eastAsia="Times New Roman" w:hAnsi="Times New Roman"/>
           <w:b w:val="1"/>
           <w:sz w:val="28"/>
           <w:szCs w:val="28"/>
           <w:rtl w:val="0"/>
         </w:rPr>
-        <w:t xml:space="preserve">DIAGRAMA DE BANCO DE DADOS</w:t>
-      </w:r>
-    </w:p>
-    <w:p>
-      <w:pPr>
-        <w:jc w:val="both"/>
-        <w:rPr>
-          <w:rFonts w:ascii="Times New Roman" w:cs="Times New Roman" w:eastAsia="Times New Roman" w:hAnsi="Times New Roman"/>
-          <w:b w:val="1"/>
-          <w:sz w:val="28"/>
-          <w:szCs w:val="28"/>
-        </w:rPr>
-      </w:pPr>
-      <w:r>
-        <w:rPr>
-          <w:rtl w:val="0"/>
-        </w:rPr>
+        <w:t xml:space="preserve">DIAGRAMA DE CLASSES UML  - FORNECEDOR</w:t>
       </w:r>
     </w:p>
     <w:p>
@@ -7971,9 +9286,9 @@
         </w:rPr>
         <w:drawing>
           <wp:inline distB="114300" distT="114300" distL="114300" distR="114300">
-            <wp:extent cx="5760000" cy="6007100"/>
+            <wp:extent cx="5760000" cy="3962400"/>
             <wp:effectExtent b="0" l="0" r="0" t="0"/>
-            <wp:docPr id="5" name="image4.png"/>
+            <wp:docPr id="4" name="image4.png"/>
             <a:graphic>
               <a:graphicData uri="http://schemas.openxmlformats.org/drawingml/2006/picture">
                 <pic:pic>
@@ -7991,7 +9306,7 @@
                   <pic:spPr>
                     <a:xfrm>
                       <a:off x="0" y="0"/>
-                      <a:ext cx="5760000" cy="6007100"/>
+                      <a:ext cx="5760000" cy="3962400"/>
                     </a:xfrm>
                     <a:prstGeom prst="rect"/>
                     <a:ln/>
@@ -8027,6 +9342,475 @@
           <w:rtl w:val="0"/>
         </w:rPr>
         <w:t xml:space="preserve">Fonte: Os autores. </w:t>
+      </w:r>
+      <w:r>
+        <w:rPr>
+          <w:rtl w:val="0"/>
+        </w:rPr>
+      </w:r>
+    </w:p>
+    <w:p>
+      <w:pPr>
+        <w:jc w:val="center"/>
+        <w:rPr>
+          <w:rFonts w:ascii="Times New Roman" w:cs="Times New Roman" w:eastAsia="Times New Roman" w:hAnsi="Times New Roman"/>
+          <w:b w:val="1"/>
+          <w:sz w:val="20"/>
+          <w:szCs w:val="20"/>
+        </w:rPr>
+      </w:pPr>
+      <w:r>
+        <w:rPr>
+          <w:rtl w:val="0"/>
+        </w:rPr>
+      </w:r>
+    </w:p>
+    <w:p>
+      <w:pPr>
+        <w:jc w:val="center"/>
+        <w:rPr>
+          <w:rFonts w:ascii="Times New Roman" w:cs="Times New Roman" w:eastAsia="Times New Roman" w:hAnsi="Times New Roman"/>
+          <w:b w:val="1"/>
+          <w:sz w:val="20"/>
+          <w:szCs w:val="20"/>
+        </w:rPr>
+      </w:pPr>
+      <w:r>
+        <w:rPr>
+          <w:rtl w:val="0"/>
+        </w:rPr>
+      </w:r>
+    </w:p>
+    <w:p>
+      <w:pPr>
+        <w:jc w:val="both"/>
+        <w:rPr>
+          <w:rFonts w:ascii="Times New Roman" w:cs="Times New Roman" w:eastAsia="Times New Roman" w:hAnsi="Times New Roman"/>
+          <w:b w:val="1"/>
+          <w:sz w:val="28"/>
+          <w:szCs w:val="28"/>
+        </w:rPr>
+      </w:pPr>
+      <w:r>
+        <w:rPr>
+          <w:rFonts w:ascii="Times New Roman" w:cs="Times New Roman" w:eastAsia="Times New Roman" w:hAnsi="Times New Roman"/>
+          <w:b w:val="1"/>
+          <w:sz w:val="28"/>
+          <w:szCs w:val="28"/>
+          <w:rtl w:val="0"/>
+        </w:rPr>
+        <w:t xml:space="preserve">DIAGRAMA DE CLASSES UML  - FUNCIONÁRIO</w:t>
+      </w:r>
+    </w:p>
+    <w:p>
+      <w:pPr>
+        <w:jc w:val="center"/>
+        <w:rPr>
+          <w:rFonts w:ascii="Times New Roman" w:cs="Times New Roman" w:eastAsia="Times New Roman" w:hAnsi="Times New Roman"/>
+          <w:b w:val="1"/>
+          <w:sz w:val="28"/>
+          <w:szCs w:val="28"/>
+        </w:rPr>
+      </w:pPr>
+      <w:r>
+        <w:rPr>
+          <w:rFonts w:ascii="Times New Roman" w:cs="Times New Roman" w:eastAsia="Times New Roman" w:hAnsi="Times New Roman"/>
+          <w:b w:val="1"/>
+          <w:sz w:val="20"/>
+          <w:szCs w:val="20"/>
+        </w:rPr>
+        <w:drawing>
+          <wp:inline distB="114300" distT="114300" distL="114300" distR="114300">
+            <wp:extent cx="5762625" cy="3234614"/>
+            <wp:effectExtent b="0" l="0" r="0" t="0"/>
+            <wp:docPr id="8" name="image8.png"/>
+            <a:graphic>
+              <a:graphicData uri="http://schemas.openxmlformats.org/drawingml/2006/picture">
+                <pic:pic>
+                  <pic:nvPicPr>
+                    <pic:cNvPr id="0" name="image8.png"/>
+                    <pic:cNvPicPr preferRelativeResize="0"/>
+                  </pic:nvPicPr>
+                  <pic:blipFill>
+                    <a:blip r:embed="rId11"/>
+                    <a:srcRect b="0" l="0" r="0" t="0"/>
+                    <a:stretch>
+                      <a:fillRect/>
+                    </a:stretch>
+                  </pic:blipFill>
+                  <pic:spPr>
+                    <a:xfrm>
+                      <a:off x="0" y="0"/>
+                      <a:ext cx="5762625" cy="3234614"/>
+                    </a:xfrm>
+                    <a:prstGeom prst="rect"/>
+                    <a:ln/>
+                  </pic:spPr>
+                </pic:pic>
+              </a:graphicData>
+            </a:graphic>
+          </wp:inline>
+        </w:drawing>
+      </w:r>
+      <w:r>
+        <w:rPr>
+          <w:rtl w:val="0"/>
+        </w:rPr>
+      </w:r>
+    </w:p>
+    <w:p>
+      <w:pPr>
+        <w:jc w:val="center"/>
+        <w:rPr>
+          <w:rFonts w:ascii="Times New Roman" w:cs="Times New Roman" w:eastAsia="Times New Roman" w:hAnsi="Times New Roman"/>
+          <w:b w:val="1"/>
+          <w:sz w:val="28"/>
+          <w:szCs w:val="28"/>
+        </w:rPr>
+      </w:pPr>
+      <w:r>
+        <w:rPr>
+          <w:rFonts w:ascii="Times New Roman" w:cs="Times New Roman" w:eastAsia="Times New Roman" w:hAnsi="Times New Roman"/>
+          <w:b w:val="1"/>
+          <w:sz w:val="20"/>
+          <w:szCs w:val="20"/>
+          <w:rtl w:val="0"/>
+        </w:rPr>
+        <w:t xml:space="preserve">Fonte: Os autores. </w:t>
+      </w:r>
+      <w:r>
+        <w:rPr>
+          <w:rtl w:val="0"/>
+        </w:rPr>
+      </w:r>
+    </w:p>
+    <w:p>
+      <w:pPr>
+        <w:jc w:val="center"/>
+        <w:rPr>
+          <w:rFonts w:ascii="Times New Roman" w:cs="Times New Roman" w:eastAsia="Times New Roman" w:hAnsi="Times New Roman"/>
+          <w:b w:val="1"/>
+          <w:sz w:val="28"/>
+          <w:szCs w:val="28"/>
+        </w:rPr>
+      </w:pPr>
+      <w:r>
+        <w:rPr>
+          <w:rtl w:val="0"/>
+        </w:rPr>
+      </w:r>
+    </w:p>
+    <w:p>
+      <w:pPr>
+        <w:jc w:val="both"/>
+        <w:rPr>
+          <w:rFonts w:ascii="Times New Roman" w:cs="Times New Roman" w:eastAsia="Times New Roman" w:hAnsi="Times New Roman"/>
+          <w:b w:val="1"/>
+          <w:sz w:val="28"/>
+          <w:szCs w:val="28"/>
+        </w:rPr>
+      </w:pPr>
+      <w:r>
+        <w:rPr>
+          <w:rFonts w:ascii="Times New Roman" w:cs="Times New Roman" w:eastAsia="Times New Roman" w:hAnsi="Times New Roman"/>
+          <w:b w:val="1"/>
+          <w:sz w:val="28"/>
+          <w:szCs w:val="28"/>
+          <w:rtl w:val="0"/>
+        </w:rPr>
+        <w:t xml:space="preserve">DIAGRAMA DE CLASSES - USUARIO</w:t>
+      </w:r>
+    </w:p>
+    <w:p>
+      <w:pPr>
+        <w:jc w:val="center"/>
+        <w:rPr>
+          <w:rFonts w:ascii="Times New Roman" w:cs="Times New Roman" w:eastAsia="Times New Roman" w:hAnsi="Times New Roman"/>
+          <w:b w:val="1"/>
+          <w:sz w:val="28"/>
+          <w:szCs w:val="28"/>
+        </w:rPr>
+      </w:pPr>
+      <w:r>
+        <w:rPr>
+          <w:rFonts w:ascii="Times New Roman" w:cs="Times New Roman" w:eastAsia="Times New Roman" w:hAnsi="Times New Roman"/>
+          <w:b w:val="1"/>
+          <w:sz w:val="28"/>
+          <w:szCs w:val="28"/>
+        </w:rPr>
+        <w:drawing>
+          <wp:inline distB="114300" distT="114300" distL="114300" distR="114300">
+            <wp:extent cx="2095500" cy="1851942"/>
+            <wp:effectExtent b="0" l="0" r="0" t="0"/>
+            <wp:docPr id="1" name="image6.png"/>
+            <a:graphic>
+              <a:graphicData uri="http://schemas.openxmlformats.org/drawingml/2006/picture">
+                <pic:pic>
+                  <pic:nvPicPr>
+                    <pic:cNvPr id="0" name="image6.png"/>
+                    <pic:cNvPicPr preferRelativeResize="0"/>
+                  </pic:nvPicPr>
+                  <pic:blipFill>
+                    <a:blip r:embed="rId12"/>
+                    <a:srcRect b="0" l="0" r="0" t="0"/>
+                    <a:stretch>
+                      <a:fillRect/>
+                    </a:stretch>
+                  </pic:blipFill>
+                  <pic:spPr>
+                    <a:xfrm>
+                      <a:off x="0" y="0"/>
+                      <a:ext cx="2095500" cy="1851942"/>
+                    </a:xfrm>
+                    <a:prstGeom prst="rect"/>
+                    <a:ln/>
+                  </pic:spPr>
+                </pic:pic>
+              </a:graphicData>
+            </a:graphic>
+          </wp:inline>
+        </w:drawing>
+      </w:r>
+      <w:r>
+        <w:rPr>
+          <w:rtl w:val="0"/>
+        </w:rPr>
+      </w:r>
+    </w:p>
+    <w:p>
+      <w:pPr>
+        <w:jc w:val="center"/>
+        <w:rPr>
+          <w:rFonts w:ascii="Times New Roman" w:cs="Times New Roman" w:eastAsia="Times New Roman" w:hAnsi="Times New Roman"/>
+          <w:b w:val="1"/>
+          <w:sz w:val="20"/>
+          <w:szCs w:val="20"/>
+        </w:rPr>
+      </w:pPr>
+      <w:r>
+        <w:rPr>
+          <w:rFonts w:ascii="Times New Roman" w:cs="Times New Roman" w:eastAsia="Times New Roman" w:hAnsi="Times New Roman"/>
+          <w:b w:val="1"/>
+          <w:sz w:val="20"/>
+          <w:szCs w:val="20"/>
+          <w:rtl w:val="0"/>
+        </w:rPr>
+        <w:t xml:space="preserve">Fonte: Os autores. </w:t>
+      </w:r>
+    </w:p>
+    <w:p>
+      <w:pPr>
+        <w:jc w:val="both"/>
+        <w:rPr>
+          <w:rFonts w:ascii="Times New Roman" w:cs="Times New Roman" w:eastAsia="Times New Roman" w:hAnsi="Times New Roman"/>
+          <w:b w:val="1"/>
+          <w:sz w:val="28"/>
+          <w:szCs w:val="28"/>
+        </w:rPr>
+      </w:pPr>
+      <w:r>
+        <w:rPr>
+          <w:rFonts w:ascii="Times New Roman" w:cs="Times New Roman" w:eastAsia="Times New Roman" w:hAnsi="Times New Roman"/>
+          <w:b w:val="1"/>
+          <w:sz w:val="28"/>
+          <w:szCs w:val="28"/>
+          <w:rtl w:val="0"/>
+        </w:rPr>
+        <w:t xml:space="preserve">DIAGRAMA DE BANCO DE DADOS</w:t>
+      </w:r>
+    </w:p>
+    <w:p>
+      <w:pPr>
+        <w:jc w:val="both"/>
+        <w:rPr>
+          <w:rFonts w:ascii="Times New Roman" w:cs="Times New Roman" w:eastAsia="Times New Roman" w:hAnsi="Times New Roman"/>
+          <w:b w:val="1"/>
+          <w:sz w:val="28"/>
+          <w:szCs w:val="28"/>
+        </w:rPr>
+      </w:pPr>
+      <w:r>
+        <w:rPr>
+          <w:rtl w:val="0"/>
+        </w:rPr>
+      </w:r>
+    </w:p>
+    <w:p>
+      <w:pPr>
+        <w:jc w:val="center"/>
+        <w:rPr>
+          <w:rFonts w:ascii="Times New Roman" w:cs="Times New Roman" w:eastAsia="Times New Roman" w:hAnsi="Times New Roman"/>
+          <w:b w:val="1"/>
+          <w:sz w:val="28"/>
+          <w:szCs w:val="28"/>
+        </w:rPr>
+      </w:pPr>
+      <w:r>
+        <w:rPr>
+          <w:rFonts w:ascii="Times New Roman" w:cs="Times New Roman" w:eastAsia="Times New Roman" w:hAnsi="Times New Roman"/>
+          <w:b w:val="1"/>
+          <w:sz w:val="28"/>
+          <w:szCs w:val="28"/>
+        </w:rPr>
+        <w:drawing>
+          <wp:inline distB="114300" distT="114300" distL="114300" distR="114300">
+            <wp:extent cx="5760000" cy="5664200"/>
+            <wp:effectExtent b="0" l="0" r="0" t="0"/>
+            <wp:docPr id="6" name="image5.png"/>
+            <a:graphic>
+              <a:graphicData uri="http://schemas.openxmlformats.org/drawingml/2006/picture">
+                <pic:pic>
+                  <pic:nvPicPr>
+                    <pic:cNvPr id="0" name="image5.png"/>
+                    <pic:cNvPicPr preferRelativeResize="0"/>
+                  </pic:nvPicPr>
+                  <pic:blipFill>
+                    <a:blip r:embed="rId13"/>
+                    <a:srcRect b="0" l="0" r="0" t="0"/>
+                    <a:stretch>
+                      <a:fillRect/>
+                    </a:stretch>
+                  </pic:blipFill>
+                  <pic:spPr>
+                    <a:xfrm>
+                      <a:off x="0" y="0"/>
+                      <a:ext cx="5760000" cy="5664200"/>
+                    </a:xfrm>
+                    <a:prstGeom prst="rect"/>
+                    <a:ln/>
+                  </pic:spPr>
+                </pic:pic>
+              </a:graphicData>
+            </a:graphic>
+          </wp:inline>
+        </w:drawing>
+      </w:r>
+      <w:r>
+        <w:rPr>
+          <w:rtl w:val="0"/>
+        </w:rPr>
+      </w:r>
+    </w:p>
+    <w:p>
+      <w:pPr>
+        <w:jc w:val="center"/>
+        <w:rPr>
+          <w:rFonts w:ascii="Times New Roman" w:cs="Times New Roman" w:eastAsia="Times New Roman" w:hAnsi="Times New Roman"/>
+          <w:b w:val="1"/>
+          <w:sz w:val="20"/>
+          <w:szCs w:val="20"/>
+        </w:rPr>
+      </w:pPr>
+      <w:r>
+        <w:rPr>
+          <w:rFonts w:ascii="Times New Roman" w:cs="Times New Roman" w:eastAsia="Times New Roman" w:hAnsi="Times New Roman"/>
+          <w:b w:val="1"/>
+          <w:sz w:val="20"/>
+          <w:szCs w:val="20"/>
+          <w:rtl w:val="0"/>
+        </w:rPr>
+        <w:t xml:space="preserve">Fonte: Os autores. </w:t>
+      </w:r>
+    </w:p>
+    <w:p>
+      <w:pPr>
+        <w:jc w:val="center"/>
+        <w:rPr>
+          <w:rFonts w:ascii="Times New Roman" w:cs="Times New Roman" w:eastAsia="Times New Roman" w:hAnsi="Times New Roman"/>
+          <w:b w:val="1"/>
+          <w:sz w:val="20"/>
+          <w:szCs w:val="20"/>
+        </w:rPr>
+      </w:pPr>
+      <w:r>
+        <w:rPr>
+          <w:rtl w:val="0"/>
+        </w:rPr>
+      </w:r>
+    </w:p>
+    <w:p>
+      <w:pPr>
+        <w:jc w:val="both"/>
+        <w:rPr>
+          <w:rFonts w:ascii="Times New Roman" w:cs="Times New Roman" w:eastAsia="Times New Roman" w:hAnsi="Times New Roman"/>
+          <w:b w:val="1"/>
+          <w:sz w:val="20"/>
+          <w:szCs w:val="20"/>
+        </w:rPr>
+      </w:pPr>
+      <w:r>
+        <w:rPr>
+          <w:rtl w:val="0"/>
+        </w:rPr>
+      </w:r>
+    </w:p>
+    <w:p>
+      <w:pPr>
+        <w:jc w:val="both"/>
+        <w:rPr>
+          <w:rFonts w:ascii="Times New Roman" w:cs="Times New Roman" w:eastAsia="Times New Roman" w:hAnsi="Times New Roman"/>
+          <w:b w:val="1"/>
+          <w:sz w:val="32"/>
+          <w:szCs w:val="32"/>
+          <w:u w:val="single"/>
+        </w:rPr>
+      </w:pPr>
+      <w:r>
+        <w:rPr>
+          <w:rFonts w:ascii="Times New Roman" w:cs="Times New Roman" w:eastAsia="Times New Roman" w:hAnsi="Times New Roman"/>
+          <w:b w:val="1"/>
+          <w:sz w:val="32"/>
+          <w:szCs w:val="32"/>
+          <w:u w:val="single"/>
+          <w:rtl w:val="0"/>
+        </w:rPr>
+        <w:t xml:space="preserve">Atendente (1): consulta clientes, fornecedores, produtos, realiza vendas. </w:t>
+      </w:r>
+    </w:p>
+    <w:p>
+      <w:pPr>
+        <w:jc w:val="both"/>
+        <w:rPr>
+          <w:rFonts w:ascii="Times New Roman" w:cs="Times New Roman" w:eastAsia="Times New Roman" w:hAnsi="Times New Roman"/>
+          <w:b w:val="1"/>
+          <w:sz w:val="32"/>
+          <w:szCs w:val="32"/>
+          <w:u w:val="single"/>
+        </w:rPr>
+      </w:pPr>
+      <w:r>
+        <w:rPr>
+          <w:rFonts w:ascii="Times New Roman" w:cs="Times New Roman" w:eastAsia="Times New Roman" w:hAnsi="Times New Roman"/>
+          <w:b w:val="1"/>
+          <w:sz w:val="32"/>
+          <w:szCs w:val="32"/>
+          <w:u w:val="single"/>
+          <w:rtl w:val="0"/>
+        </w:rPr>
+        <w:t xml:space="preserve">Administrativo (2): cadastro, alteração e consulta (clientes, fornecedores, produtos, entradas e vendas). </w:t>
+      </w:r>
+    </w:p>
+    <w:p>
+      <w:pPr>
+        <w:jc w:val="both"/>
+        <w:rPr>
+          <w:rFonts w:ascii="Times New Roman" w:cs="Times New Roman" w:eastAsia="Times New Roman" w:hAnsi="Times New Roman"/>
+          <w:b w:val="1"/>
+          <w:sz w:val="32"/>
+          <w:szCs w:val="32"/>
+          <w:u w:val="single"/>
+        </w:rPr>
+      </w:pPr>
+      <w:r>
+        <w:rPr>
+          <w:rFonts w:ascii="Times New Roman" w:cs="Times New Roman" w:eastAsia="Times New Roman" w:hAnsi="Times New Roman"/>
+          <w:b w:val="1"/>
+          <w:sz w:val="32"/>
+          <w:szCs w:val="32"/>
+          <w:u w:val="single"/>
+          <w:rtl w:val="0"/>
+        </w:rPr>
+        <w:t xml:space="preserve">Super (3): todas as funcionalidades do sistema (CRUD funcionários). </w:t>
       </w:r>
       <w:r>
         <w:rPr>
@@ -8253,6 +10037,19 @@
     </w:tblPr>
   </w:style>
   <w:style w:type="table" w:styleId="Table5">
+    <w:basedOn w:val="TableNormal"/>
+    <w:tblPr>
+      <w:tblStyleRowBandSize w:val="1"/>
+      <w:tblStyleColBandSize w:val="1"/>
+      <w:tblCellMar>
+        <w:top w:w="100.0" w:type="dxa"/>
+        <w:left w:w="100.0" w:type="dxa"/>
+        <w:bottom w:w="100.0" w:type="dxa"/>
+        <w:right w:w="100.0" w:type="dxa"/>
+      </w:tblCellMar>
+    </w:tblPr>
+  </w:style>
+  <w:style w:type="table" w:styleId="Table6">
     <w:basedOn w:val="TableNormal"/>
     <w:tblPr>
       <w:tblStyleRowBandSize w:val="1"/>

</xml_diff>

<commit_message>
Atualizando Documentos de Requisitos
</commit_message>
<xml_diff>
--- a/documento_requisitos.docx
+++ b/documento_requisitos.docx
@@ -8651,12 +8651,12 @@
           <wp:inline distB="114300" distT="114300" distL="114300" distR="114300">
             <wp:extent cx="4648200" cy="3752850"/>
             <wp:effectExtent b="0" l="0" r="0" t="0"/>
-            <wp:docPr id="2" name="image3.png"/>
+            <wp:docPr id="4" name="image6.png"/>
             <a:graphic>
               <a:graphicData uri="http://schemas.openxmlformats.org/drawingml/2006/picture">
                 <pic:pic>
                   <pic:nvPicPr>
-                    <pic:cNvPr id="0" name="image3.png"/>
+                    <pic:cNvPr id="0" name="image6.png"/>
                     <pic:cNvPicPr preferRelativeResize="0"/>
                   </pic:nvPicPr>
                   <pic:blipFill>
@@ -8765,12 +8765,12 @@
           <wp:inline distB="114300" distT="114300" distL="114300" distR="114300">
             <wp:extent cx="3971925" cy="2476500"/>
             <wp:effectExtent b="0" l="0" r="0" t="0"/>
-            <wp:docPr id="3" name="image7.png"/>
+            <wp:docPr id="6" name="image9.png"/>
             <a:graphic>
               <a:graphicData uri="http://schemas.openxmlformats.org/drawingml/2006/picture">
                 <pic:pic>
                   <pic:nvPicPr>
-                    <pic:cNvPr id="0" name="image7.png"/>
+                    <pic:cNvPr id="0" name="image9.png"/>
                     <pic:cNvPicPr preferRelativeResize="0"/>
                   </pic:nvPicPr>
                   <pic:blipFill>
@@ -8959,12 +8959,12 @@
           <wp:inline distB="114300" distT="114300" distL="114300" distR="114300">
             <wp:extent cx="3533775" cy="2200275"/>
             <wp:effectExtent b="0" l="0" r="0" t="0"/>
-            <wp:docPr id="5" name="image2.png"/>
+            <wp:docPr id="8" name="image1.png"/>
             <a:graphic>
               <a:graphicData uri="http://schemas.openxmlformats.org/drawingml/2006/picture">
                 <pic:pic>
                   <pic:nvPicPr>
-                    <pic:cNvPr id="0" name="image2.png"/>
+                    <pic:cNvPr id="0" name="image1.png"/>
                     <pic:cNvPicPr preferRelativeResize="0"/>
                   </pic:nvPicPr>
                   <pic:blipFill>
@@ -9037,8 +9037,8 @@
         <w:rPr>
           <w:rFonts w:ascii="Times New Roman" w:cs="Times New Roman" w:eastAsia="Times New Roman" w:hAnsi="Times New Roman"/>
           <w:b w:val="1"/>
-          <w:sz w:val="20"/>
-          <w:szCs w:val="20"/>
+          <w:sz w:val="28"/>
+          <w:szCs w:val="28"/>
         </w:rPr>
       </w:pPr>
       <w:r>
@@ -9049,12 +9049,7 @@
           <w:szCs w:val="28"/>
           <w:rtl w:val="0"/>
         </w:rPr>
-        <w:t xml:space="preserve">DIAGRAMA DE CLASSES UML  - CLIENTE</w:t>
-      </w:r>
-      <w:r>
-        <w:rPr>
-          <w:rtl w:val="0"/>
-        </w:rPr>
+        <w:t xml:space="preserve">DIAGRAMA DE CASO DE USO - ENTRADA</w:t>
       </w:r>
     </w:p>
     <w:p>
@@ -9063,27 +9058,27 @@
         <w:rPr>
           <w:rFonts w:ascii="Times New Roman" w:cs="Times New Roman" w:eastAsia="Times New Roman" w:hAnsi="Times New Roman"/>
           <w:b w:val="1"/>
-          <w:sz w:val="32"/>
-          <w:szCs w:val="32"/>
+          <w:sz w:val="20"/>
+          <w:szCs w:val="20"/>
         </w:rPr>
       </w:pPr>
       <w:r>
         <w:rPr>
           <w:rFonts w:ascii="Times New Roman" w:cs="Times New Roman" w:eastAsia="Times New Roman" w:hAnsi="Times New Roman"/>
           <w:b w:val="1"/>
-          <w:sz w:val="32"/>
-          <w:szCs w:val="32"/>
+          <w:sz w:val="28"/>
+          <w:szCs w:val="28"/>
         </w:rPr>
         <w:drawing>
           <wp:inline distB="114300" distT="114300" distL="114300" distR="114300">
-            <wp:extent cx="5762625" cy="3916907"/>
+            <wp:extent cx="3362325" cy="2371725"/>
             <wp:effectExtent b="0" l="0" r="0" t="0"/>
-            <wp:docPr id="7" name="image1.png"/>
+            <wp:docPr id="1" name="image5.png"/>
             <a:graphic>
               <a:graphicData uri="http://schemas.openxmlformats.org/drawingml/2006/picture">
                 <pic:pic>
                   <pic:nvPicPr>
-                    <pic:cNvPr id="0" name="image1.png"/>
+                    <pic:cNvPr id="0" name="image5.png"/>
                     <pic:cNvPicPr preferRelativeResize="0"/>
                   </pic:nvPicPr>
                   <pic:blipFill>
@@ -9096,7 +9091,7 @@
                   <pic:spPr>
                     <a:xfrm>
                       <a:off x="0" y="0"/>
-                      <a:ext cx="5762625" cy="3916907"/>
+                      <a:ext cx="3362325" cy="2371725"/>
                     </a:xfrm>
                     <a:prstGeom prst="rect"/>
                     <a:ln/>
@@ -9152,18 +9147,23 @@
     </w:p>
     <w:p>
       <w:pPr>
-        <w:jc w:val="center"/>
-        <w:rPr>
-          <w:rFonts w:ascii="Times New Roman" w:cs="Times New Roman" w:eastAsia="Times New Roman" w:hAnsi="Times New Roman"/>
-          <w:b w:val="1"/>
-          <w:sz w:val="20"/>
-          <w:szCs w:val="20"/>
+        <w:jc w:val="both"/>
+        <w:rPr>
+          <w:rFonts w:ascii="Times New Roman" w:cs="Times New Roman" w:eastAsia="Times New Roman" w:hAnsi="Times New Roman"/>
+          <w:b w:val="1"/>
+          <w:sz w:val="28"/>
+          <w:szCs w:val="28"/>
         </w:rPr>
       </w:pPr>
       <w:r>
         <w:rPr>
+          <w:rFonts w:ascii="Times New Roman" w:cs="Times New Roman" w:eastAsia="Times New Roman" w:hAnsi="Times New Roman"/>
+          <w:b w:val="1"/>
+          <w:sz w:val="28"/>
+          <w:szCs w:val="28"/>
           <w:rtl w:val="0"/>
         </w:rPr>
+        <w:t xml:space="preserve">DIAGRAMA DE CLASSES - CLIENTE</w:t>
       </w:r>
     </w:p>
     <w:p>
@@ -9184,18 +9184,79 @@
     </w:p>
     <w:p>
       <w:pPr>
-        <w:jc w:val="both"/>
-        <w:rPr>
-          <w:rFonts w:ascii="Times New Roman" w:cs="Times New Roman" w:eastAsia="Times New Roman" w:hAnsi="Times New Roman"/>
-          <w:b w:val="1"/>
-          <w:sz w:val="28"/>
-          <w:szCs w:val="28"/>
+        <w:jc w:val="center"/>
+        <w:rPr>
+          <w:rFonts w:ascii="Times New Roman" w:cs="Times New Roman" w:eastAsia="Times New Roman" w:hAnsi="Times New Roman"/>
+          <w:b w:val="1"/>
+          <w:sz w:val="32"/>
+          <w:szCs w:val="32"/>
         </w:rPr>
       </w:pPr>
       <w:r>
         <w:rPr>
+          <w:rFonts w:ascii="Times New Roman" w:cs="Times New Roman" w:eastAsia="Times New Roman" w:hAnsi="Times New Roman"/>
+          <w:b w:val="1"/>
+          <w:sz w:val="32"/>
+          <w:szCs w:val="32"/>
+        </w:rPr>
+        <w:drawing>
+          <wp:inline distB="114300" distT="114300" distL="114300" distR="114300">
+            <wp:extent cx="5762625" cy="2260602"/>
+            <wp:effectExtent b="0" l="0" r="0" t="0"/>
+            <wp:docPr id="9" name="image10.png"/>
+            <a:graphic>
+              <a:graphicData uri="http://schemas.openxmlformats.org/drawingml/2006/picture">
+                <pic:pic>
+                  <pic:nvPicPr>
+                    <pic:cNvPr id="0" name="image10.png"/>
+                    <pic:cNvPicPr preferRelativeResize="0"/>
+                  </pic:nvPicPr>
+                  <pic:blipFill>
+                    <a:blip r:embed="rId10"/>
+                    <a:srcRect b="0" l="0" r="0" t="0"/>
+                    <a:stretch>
+                      <a:fillRect/>
+                    </a:stretch>
+                  </pic:blipFill>
+                  <pic:spPr>
+                    <a:xfrm>
+                      <a:off x="0" y="0"/>
+                      <a:ext cx="5762625" cy="2260602"/>
+                    </a:xfrm>
+                    <a:prstGeom prst="rect"/>
+                    <a:ln/>
+                  </pic:spPr>
+                </pic:pic>
+              </a:graphicData>
+            </a:graphic>
+          </wp:inline>
+        </w:drawing>
+      </w:r>
+      <w:r>
+        <w:rPr>
           <w:rtl w:val="0"/>
         </w:rPr>
+      </w:r>
+    </w:p>
+    <w:p>
+      <w:pPr>
+        <w:jc w:val="center"/>
+        <w:rPr>
+          <w:rFonts w:ascii="Times New Roman" w:cs="Times New Roman" w:eastAsia="Times New Roman" w:hAnsi="Times New Roman"/>
+          <w:b w:val="1"/>
+          <w:sz w:val="20"/>
+          <w:szCs w:val="20"/>
+        </w:rPr>
+      </w:pPr>
+      <w:r>
+        <w:rPr>
+          <w:rFonts w:ascii="Times New Roman" w:cs="Times New Roman" w:eastAsia="Times New Roman" w:hAnsi="Times New Roman"/>
+          <w:b w:val="1"/>
+          <w:sz w:val="20"/>
+          <w:szCs w:val="20"/>
+          <w:rtl w:val="0"/>
+        </w:rPr>
+        <w:t xml:space="preserve">Fonte: Os autores. </w:t>
       </w:r>
     </w:p>
     <w:p>
@@ -9210,61 +9271,13 @@
       </w:pPr>
       <w:r>
         <w:rPr>
-          <w:rtl w:val="0"/>
-        </w:rPr>
-      </w:r>
-    </w:p>
-    <w:p>
-      <w:pPr>
-        <w:jc w:val="both"/>
-        <w:rPr>
-          <w:rFonts w:ascii="Times New Roman" w:cs="Times New Roman" w:eastAsia="Times New Roman" w:hAnsi="Times New Roman"/>
-          <w:b w:val="1"/>
-          <w:sz w:val="28"/>
-          <w:szCs w:val="28"/>
-        </w:rPr>
-      </w:pPr>
-      <w:r>
-        <w:rPr>
-          <w:rtl w:val="0"/>
-        </w:rPr>
-      </w:r>
-    </w:p>
-    <w:p>
-      <w:pPr>
-        <w:jc w:val="both"/>
-        <w:rPr>
-          <w:rFonts w:ascii="Times New Roman" w:cs="Times New Roman" w:eastAsia="Times New Roman" w:hAnsi="Times New Roman"/>
-          <w:b w:val="1"/>
-          <w:sz w:val="28"/>
-          <w:szCs w:val="28"/>
-        </w:rPr>
-      </w:pPr>
-      <w:r>
-        <w:rPr>
-          <w:rtl w:val="0"/>
-        </w:rPr>
-      </w:r>
-    </w:p>
-    <w:p>
-      <w:pPr>
-        <w:jc w:val="both"/>
-        <w:rPr>
-          <w:rFonts w:ascii="Times New Roman" w:cs="Times New Roman" w:eastAsia="Times New Roman" w:hAnsi="Times New Roman"/>
-          <w:b w:val="1"/>
-          <w:sz w:val="28"/>
-          <w:szCs w:val="28"/>
-        </w:rPr>
-      </w:pPr>
-      <w:r>
-        <w:rPr>
           <w:rFonts w:ascii="Times New Roman" w:cs="Times New Roman" w:eastAsia="Times New Roman" w:hAnsi="Times New Roman"/>
           <w:b w:val="1"/>
           <w:sz w:val="28"/>
           <w:szCs w:val="28"/>
           <w:rtl w:val="0"/>
         </w:rPr>
-        <w:t xml:space="preserve">DIAGRAMA DE CLASSES UML  - FORNECEDOR</w:t>
+        <w:t xml:space="preserve">DIAGRAMA DE CLASSES - FORNECEDOR</w:t>
       </w:r>
     </w:p>
     <w:p>
@@ -9288,16 +9301,16 @@
           <wp:inline distB="114300" distT="114300" distL="114300" distR="114300">
             <wp:extent cx="5760000" cy="3962400"/>
             <wp:effectExtent b="0" l="0" r="0" t="0"/>
-            <wp:docPr id="4" name="image4.png"/>
+            <wp:docPr id="7" name="image7.png"/>
             <a:graphic>
               <a:graphicData uri="http://schemas.openxmlformats.org/drawingml/2006/picture">
                 <pic:pic>
                   <pic:nvPicPr>
-                    <pic:cNvPr id="0" name="image4.png"/>
+                    <pic:cNvPr id="0" name="image7.png"/>
                     <pic:cNvPicPr preferRelativeResize="0"/>
                   </pic:nvPicPr>
                   <pic:blipFill>
-                    <a:blip r:embed="rId10"/>
+                    <a:blip r:embed="rId11"/>
                     <a:srcRect b="0" l="0" r="0" t="0"/>
                     <a:stretch>
                       <a:fillRect/>
@@ -9399,7 +9412,7 @@
           <w:szCs w:val="28"/>
           <w:rtl w:val="0"/>
         </w:rPr>
-        <w:t xml:space="preserve">DIAGRAMA DE CLASSES UML  - FUNCIONÁRIO</w:t>
+        <w:t xml:space="preserve">DIAGRAMA DE CLASSES - FUNCIONÁRIO</w:t>
       </w:r>
     </w:p>
     <w:p>
@@ -9423,16 +9436,16 @@
           <wp:inline distB="114300" distT="114300" distL="114300" distR="114300">
             <wp:extent cx="5762625" cy="3234614"/>
             <wp:effectExtent b="0" l="0" r="0" t="0"/>
-            <wp:docPr id="8" name="image8.png"/>
+            <wp:docPr id="10" name="image3.png"/>
             <a:graphic>
               <a:graphicData uri="http://schemas.openxmlformats.org/drawingml/2006/picture">
                 <pic:pic>
                   <pic:nvPicPr>
-                    <pic:cNvPr id="0" name="image8.png"/>
+                    <pic:cNvPr id="0" name="image3.png"/>
                     <pic:cNvPicPr preferRelativeResize="0"/>
                   </pic:nvPicPr>
                   <pic:blipFill>
-                    <a:blip r:embed="rId11"/>
+                    <a:blip r:embed="rId12"/>
                     <a:srcRect b="0" l="0" r="0" t="0"/>
                     <a:stretch>
                       <a:fillRect/>
@@ -9542,16 +9555,16 @@
           <wp:inline distB="114300" distT="114300" distL="114300" distR="114300">
             <wp:extent cx="2095500" cy="1851942"/>
             <wp:effectExtent b="0" l="0" r="0" t="0"/>
-            <wp:docPr id="1" name="image6.png"/>
+            <wp:docPr id="3" name="image4.png"/>
             <a:graphic>
               <a:graphicData uri="http://schemas.openxmlformats.org/drawingml/2006/picture">
                 <pic:pic>
                   <pic:nvPicPr>
-                    <pic:cNvPr id="0" name="image6.png"/>
+                    <pic:cNvPr id="0" name="image4.png"/>
                     <pic:cNvPicPr preferRelativeResize="0"/>
                   </pic:nvPicPr>
                   <pic:blipFill>
-                    <a:blip r:embed="rId12"/>
+                    <a:blip r:embed="rId13"/>
                     <a:srcRect b="0" l="0" r="0" t="0"/>
                     <a:stretch>
                       <a:fillRect/>
@@ -9600,23 +9613,18 @@
     </w:p>
     <w:p>
       <w:pPr>
-        <w:jc w:val="both"/>
-        <w:rPr>
-          <w:rFonts w:ascii="Times New Roman" w:cs="Times New Roman" w:eastAsia="Times New Roman" w:hAnsi="Times New Roman"/>
-          <w:b w:val="1"/>
-          <w:sz w:val="28"/>
-          <w:szCs w:val="28"/>
+        <w:jc w:val="center"/>
+        <w:rPr>
+          <w:rFonts w:ascii="Times New Roman" w:cs="Times New Roman" w:eastAsia="Times New Roman" w:hAnsi="Times New Roman"/>
+          <w:b w:val="1"/>
+          <w:sz w:val="20"/>
+          <w:szCs w:val="20"/>
         </w:rPr>
       </w:pPr>
       <w:r>
         <w:rPr>
-          <w:rFonts w:ascii="Times New Roman" w:cs="Times New Roman" w:eastAsia="Times New Roman" w:hAnsi="Times New Roman"/>
-          <w:b w:val="1"/>
-          <w:sz w:val="28"/>
-          <w:szCs w:val="28"/>
           <w:rtl w:val="0"/>
         </w:rPr>
-        <w:t xml:space="preserve">DIAGRAMA DE BANCO DE DADOS</w:t>
       </w:r>
     </w:p>
     <w:p>
@@ -9631,8 +9639,13 @@
       </w:pPr>
       <w:r>
         <w:rPr>
+          <w:rFonts w:ascii="Times New Roman" w:cs="Times New Roman" w:eastAsia="Times New Roman" w:hAnsi="Times New Roman"/>
+          <w:b w:val="1"/>
+          <w:sz w:val="28"/>
+          <w:szCs w:val="28"/>
           <w:rtl w:val="0"/>
         </w:rPr>
+        <w:t xml:space="preserve">DIAGRAMA DE CLASSES - ENTRADA</w:t>
       </w:r>
     </w:p>
     <w:p>
@@ -9654,18 +9667,18 @@
         </w:rPr>
         <w:drawing>
           <wp:inline distB="114300" distT="114300" distL="114300" distR="114300">
-            <wp:extent cx="5760000" cy="5664200"/>
+            <wp:extent cx="4783913" cy="2867025"/>
             <wp:effectExtent b="0" l="0" r="0" t="0"/>
-            <wp:docPr id="6" name="image5.png"/>
+            <wp:docPr id="5" name="image2.png"/>
             <a:graphic>
               <a:graphicData uri="http://schemas.openxmlformats.org/drawingml/2006/picture">
                 <pic:pic>
                   <pic:nvPicPr>
-                    <pic:cNvPr id="0" name="image5.png"/>
+                    <pic:cNvPr id="0" name="image2.png"/>
                     <pic:cNvPicPr preferRelativeResize="0"/>
                   </pic:nvPicPr>
                   <pic:blipFill>
-                    <a:blip r:embed="rId13"/>
+                    <a:blip r:embed="rId14"/>
                     <a:srcRect b="0" l="0" r="0" t="0"/>
                     <a:stretch>
                       <a:fillRect/>
@@ -9674,7 +9687,7 @@
                   <pic:spPr>
                     <a:xfrm>
                       <a:off x="0" y="0"/>
-                      <a:ext cx="5760000" cy="5664200"/>
+                      <a:ext cx="4783913" cy="2867025"/>
                     </a:xfrm>
                     <a:prstGeom prst="rect"/>
                     <a:ln/>
@@ -9714,7 +9727,295 @@
     </w:p>
     <w:p>
       <w:pPr>
-        <w:jc w:val="center"/>
+        <w:jc w:val="left"/>
+        <w:rPr>
+          <w:rFonts w:ascii="Times New Roman" w:cs="Times New Roman" w:eastAsia="Times New Roman" w:hAnsi="Times New Roman"/>
+          <w:b w:val="1"/>
+          <w:sz w:val="20"/>
+          <w:szCs w:val="20"/>
+        </w:rPr>
+      </w:pPr>
+      <w:r>
+        <w:rPr>
+          <w:rtl w:val="0"/>
+        </w:rPr>
+      </w:r>
+    </w:p>
+    <w:p>
+      <w:pPr>
+        <w:jc w:val="left"/>
+        <w:rPr>
+          <w:rFonts w:ascii="Times New Roman" w:cs="Times New Roman" w:eastAsia="Times New Roman" w:hAnsi="Times New Roman"/>
+          <w:b w:val="1"/>
+          <w:sz w:val="20"/>
+          <w:szCs w:val="20"/>
+        </w:rPr>
+      </w:pPr>
+      <w:r>
+        <w:rPr>
+          <w:rtl w:val="0"/>
+        </w:rPr>
+      </w:r>
+    </w:p>
+    <w:p>
+      <w:pPr>
+        <w:jc w:val="left"/>
+        <w:rPr>
+          <w:rFonts w:ascii="Times New Roman" w:cs="Times New Roman" w:eastAsia="Times New Roman" w:hAnsi="Times New Roman"/>
+          <w:b w:val="1"/>
+          <w:sz w:val="20"/>
+          <w:szCs w:val="20"/>
+        </w:rPr>
+      </w:pPr>
+      <w:r>
+        <w:rPr>
+          <w:rtl w:val="0"/>
+        </w:rPr>
+      </w:r>
+    </w:p>
+    <w:p>
+      <w:pPr>
+        <w:jc w:val="left"/>
+        <w:rPr>
+          <w:rFonts w:ascii="Times New Roman" w:cs="Times New Roman" w:eastAsia="Times New Roman" w:hAnsi="Times New Roman"/>
+          <w:b w:val="1"/>
+          <w:sz w:val="20"/>
+          <w:szCs w:val="20"/>
+        </w:rPr>
+      </w:pPr>
+      <w:r>
+        <w:rPr>
+          <w:rtl w:val="0"/>
+        </w:rPr>
+      </w:r>
+    </w:p>
+    <w:p>
+      <w:pPr>
+        <w:jc w:val="left"/>
+        <w:rPr>
+          <w:rFonts w:ascii="Times New Roman" w:cs="Times New Roman" w:eastAsia="Times New Roman" w:hAnsi="Times New Roman"/>
+          <w:b w:val="1"/>
+          <w:sz w:val="20"/>
+          <w:szCs w:val="20"/>
+        </w:rPr>
+      </w:pPr>
+      <w:r>
+        <w:rPr>
+          <w:rtl w:val="0"/>
+        </w:rPr>
+      </w:r>
+    </w:p>
+    <w:p>
+      <w:pPr>
+        <w:jc w:val="left"/>
+        <w:rPr>
+          <w:rFonts w:ascii="Times New Roman" w:cs="Times New Roman" w:eastAsia="Times New Roman" w:hAnsi="Times New Roman"/>
+          <w:b w:val="1"/>
+          <w:sz w:val="20"/>
+          <w:szCs w:val="20"/>
+        </w:rPr>
+      </w:pPr>
+      <w:r>
+        <w:rPr>
+          <w:rtl w:val="0"/>
+        </w:rPr>
+      </w:r>
+    </w:p>
+    <w:p>
+      <w:pPr>
+        <w:jc w:val="left"/>
+        <w:rPr>
+          <w:rFonts w:ascii="Times New Roman" w:cs="Times New Roman" w:eastAsia="Times New Roman" w:hAnsi="Times New Roman"/>
+          <w:b w:val="1"/>
+          <w:sz w:val="20"/>
+          <w:szCs w:val="20"/>
+        </w:rPr>
+      </w:pPr>
+      <w:r>
+        <w:rPr>
+          <w:rtl w:val="0"/>
+        </w:rPr>
+      </w:r>
+    </w:p>
+    <w:p>
+      <w:pPr>
+        <w:jc w:val="left"/>
+        <w:rPr>
+          <w:rFonts w:ascii="Times New Roman" w:cs="Times New Roman" w:eastAsia="Times New Roman" w:hAnsi="Times New Roman"/>
+          <w:b w:val="1"/>
+          <w:sz w:val="20"/>
+          <w:szCs w:val="20"/>
+        </w:rPr>
+      </w:pPr>
+      <w:r>
+        <w:rPr>
+          <w:rtl w:val="0"/>
+        </w:rPr>
+      </w:r>
+    </w:p>
+    <w:p>
+      <w:pPr>
+        <w:jc w:val="left"/>
+        <w:rPr>
+          <w:rFonts w:ascii="Times New Roman" w:cs="Times New Roman" w:eastAsia="Times New Roman" w:hAnsi="Times New Roman"/>
+          <w:b w:val="1"/>
+          <w:sz w:val="20"/>
+          <w:szCs w:val="20"/>
+        </w:rPr>
+      </w:pPr>
+      <w:r>
+        <w:rPr>
+          <w:rtl w:val="0"/>
+        </w:rPr>
+      </w:r>
+    </w:p>
+    <w:p>
+      <w:pPr>
+        <w:jc w:val="left"/>
+        <w:rPr>
+          <w:rFonts w:ascii="Times New Roman" w:cs="Times New Roman" w:eastAsia="Times New Roman" w:hAnsi="Times New Roman"/>
+          <w:b w:val="1"/>
+          <w:sz w:val="20"/>
+          <w:szCs w:val="20"/>
+        </w:rPr>
+      </w:pPr>
+      <w:r>
+        <w:rPr>
+          <w:rtl w:val="0"/>
+        </w:rPr>
+      </w:r>
+    </w:p>
+    <w:p>
+      <w:pPr>
+        <w:jc w:val="left"/>
+        <w:rPr>
+          <w:rFonts w:ascii="Times New Roman" w:cs="Times New Roman" w:eastAsia="Times New Roman" w:hAnsi="Times New Roman"/>
+          <w:b w:val="1"/>
+          <w:sz w:val="20"/>
+          <w:szCs w:val="20"/>
+        </w:rPr>
+      </w:pPr>
+      <w:r>
+        <w:rPr>
+          <w:rtl w:val="0"/>
+        </w:rPr>
+      </w:r>
+    </w:p>
+    <w:p>
+      <w:pPr>
+        <w:jc w:val="left"/>
+        <w:rPr>
+          <w:rFonts w:ascii="Times New Roman" w:cs="Times New Roman" w:eastAsia="Times New Roman" w:hAnsi="Times New Roman"/>
+          <w:b w:val="1"/>
+          <w:sz w:val="20"/>
+          <w:szCs w:val="20"/>
+        </w:rPr>
+      </w:pPr>
+      <w:r>
+        <w:rPr>
+          <w:rtl w:val="0"/>
+        </w:rPr>
+      </w:r>
+    </w:p>
+    <w:p>
+      <w:pPr>
+        <w:jc w:val="left"/>
+        <w:rPr>
+          <w:rFonts w:ascii="Times New Roman" w:cs="Times New Roman" w:eastAsia="Times New Roman" w:hAnsi="Times New Roman"/>
+          <w:b w:val="1"/>
+          <w:sz w:val="20"/>
+          <w:szCs w:val="20"/>
+        </w:rPr>
+      </w:pPr>
+      <w:r>
+        <w:rPr>
+          <w:rtl w:val="0"/>
+        </w:rPr>
+      </w:r>
+    </w:p>
+    <w:p>
+      <w:pPr>
+        <w:jc w:val="left"/>
+        <w:rPr>
+          <w:rFonts w:ascii="Times New Roman" w:cs="Times New Roman" w:eastAsia="Times New Roman" w:hAnsi="Times New Roman"/>
+          <w:b w:val="1"/>
+          <w:sz w:val="20"/>
+          <w:szCs w:val="20"/>
+        </w:rPr>
+      </w:pPr>
+      <w:r>
+        <w:rPr>
+          <w:rtl w:val="0"/>
+        </w:rPr>
+      </w:r>
+    </w:p>
+    <w:p>
+      <w:pPr>
+        <w:jc w:val="left"/>
+        <w:rPr>
+          <w:rFonts w:ascii="Times New Roman" w:cs="Times New Roman" w:eastAsia="Times New Roman" w:hAnsi="Times New Roman"/>
+          <w:b w:val="1"/>
+          <w:sz w:val="20"/>
+          <w:szCs w:val="20"/>
+        </w:rPr>
+      </w:pPr>
+      <w:r>
+        <w:rPr>
+          <w:rtl w:val="0"/>
+        </w:rPr>
+      </w:r>
+    </w:p>
+    <w:p>
+      <w:pPr>
+        <w:jc w:val="left"/>
+        <w:rPr>
+          <w:rFonts w:ascii="Times New Roman" w:cs="Times New Roman" w:eastAsia="Times New Roman" w:hAnsi="Times New Roman"/>
+          <w:b w:val="1"/>
+          <w:sz w:val="20"/>
+          <w:szCs w:val="20"/>
+        </w:rPr>
+      </w:pPr>
+      <w:r>
+        <w:rPr>
+          <w:rtl w:val="0"/>
+        </w:rPr>
+      </w:r>
+    </w:p>
+    <w:p>
+      <w:pPr>
+        <w:jc w:val="left"/>
+        <w:rPr>
+          <w:rFonts w:ascii="Times New Roman" w:cs="Times New Roman" w:eastAsia="Times New Roman" w:hAnsi="Times New Roman"/>
+          <w:b w:val="1"/>
+          <w:sz w:val="20"/>
+          <w:szCs w:val="20"/>
+        </w:rPr>
+      </w:pPr>
+      <w:r>
+        <w:rPr>
+          <w:rtl w:val="0"/>
+        </w:rPr>
+      </w:r>
+    </w:p>
+    <w:p>
+      <w:pPr>
+        <w:jc w:val="left"/>
+        <w:rPr>
+          <w:rFonts w:ascii="Times New Roman" w:cs="Times New Roman" w:eastAsia="Times New Roman" w:hAnsi="Times New Roman"/>
+          <w:b w:val="1"/>
+          <w:sz w:val="20"/>
+          <w:szCs w:val="20"/>
+        </w:rPr>
+      </w:pPr>
+      <w:r>
+        <w:rPr>
+          <w:rtl w:val="0"/>
+        </w:rPr>
+      </w:r>
+    </w:p>
+    <w:p>
+      <w:pPr>
+        <w:jc w:val="left"/>
         <w:rPr>
           <w:rFonts w:ascii="Times New Roman" w:cs="Times New Roman" w:eastAsia="Times New Roman" w:hAnsi="Times New Roman"/>
           <w:b w:val="1"/>
@@ -9734,14 +10035,19 @@
         <w:rPr>
           <w:rFonts w:ascii="Times New Roman" w:cs="Times New Roman" w:eastAsia="Times New Roman" w:hAnsi="Times New Roman"/>
           <w:b w:val="1"/>
-          <w:sz w:val="20"/>
-          <w:szCs w:val="20"/>
+          <w:sz w:val="28"/>
+          <w:szCs w:val="28"/>
         </w:rPr>
       </w:pPr>
       <w:r>
         <w:rPr>
+          <w:rFonts w:ascii="Times New Roman" w:cs="Times New Roman" w:eastAsia="Times New Roman" w:hAnsi="Times New Roman"/>
+          <w:b w:val="1"/>
+          <w:sz w:val="28"/>
+          <w:szCs w:val="28"/>
           <w:rtl w:val="0"/>
         </w:rPr>
+        <w:t xml:space="preserve">DIAGRAMA DE BANCO DE DADOS</w:t>
       </w:r>
     </w:p>
     <w:p>
@@ -9750,17 +10056,142 @@
         <w:rPr>
           <w:rFonts w:ascii="Times New Roman" w:cs="Times New Roman" w:eastAsia="Times New Roman" w:hAnsi="Times New Roman"/>
           <w:b w:val="1"/>
-          <w:sz w:val="32"/>
-          <w:szCs w:val="32"/>
-          <w:u w:val="single"/>
+          <w:sz w:val="28"/>
+          <w:szCs w:val="28"/>
         </w:rPr>
       </w:pPr>
       <w:r>
         <w:rPr>
-          <w:rFonts w:ascii="Times New Roman" w:cs="Times New Roman" w:eastAsia="Times New Roman" w:hAnsi="Times New Roman"/>
-          <w:b w:val="1"/>
-          <w:sz w:val="32"/>
-          <w:szCs w:val="32"/>
+          <w:rtl w:val="0"/>
+        </w:rPr>
+      </w:r>
+    </w:p>
+    <w:p>
+      <w:pPr>
+        <w:jc w:val="center"/>
+        <w:rPr>
+          <w:rFonts w:ascii="Times New Roman" w:cs="Times New Roman" w:eastAsia="Times New Roman" w:hAnsi="Times New Roman"/>
+          <w:b w:val="1"/>
+          <w:sz w:val="28"/>
+          <w:szCs w:val="28"/>
+        </w:rPr>
+      </w:pPr>
+      <w:r>
+        <w:rPr>
+          <w:rFonts w:ascii="Times New Roman" w:cs="Times New Roman" w:eastAsia="Times New Roman" w:hAnsi="Times New Roman"/>
+          <w:b w:val="1"/>
+          <w:sz w:val="28"/>
+          <w:szCs w:val="28"/>
+        </w:rPr>
+        <w:drawing>
+          <wp:inline distB="114300" distT="114300" distL="114300" distR="114300">
+            <wp:extent cx="5760000" cy="6642100"/>
+            <wp:effectExtent b="0" l="0" r="0" t="0"/>
+            <wp:docPr id="2" name="image8.png"/>
+            <a:graphic>
+              <a:graphicData uri="http://schemas.openxmlformats.org/drawingml/2006/picture">
+                <pic:pic>
+                  <pic:nvPicPr>
+                    <pic:cNvPr id="0" name="image8.png"/>
+                    <pic:cNvPicPr preferRelativeResize="0"/>
+                  </pic:nvPicPr>
+                  <pic:blipFill>
+                    <a:blip r:embed="rId15"/>
+                    <a:srcRect b="0" l="0" r="0" t="0"/>
+                    <a:stretch>
+                      <a:fillRect/>
+                    </a:stretch>
+                  </pic:blipFill>
+                  <pic:spPr>
+                    <a:xfrm>
+                      <a:off x="0" y="0"/>
+                      <a:ext cx="5760000" cy="6642100"/>
+                    </a:xfrm>
+                    <a:prstGeom prst="rect"/>
+                    <a:ln/>
+                  </pic:spPr>
+                </pic:pic>
+              </a:graphicData>
+            </a:graphic>
+          </wp:inline>
+        </w:drawing>
+      </w:r>
+      <w:r>
+        <w:rPr>
+          <w:rtl w:val="0"/>
+        </w:rPr>
+      </w:r>
+    </w:p>
+    <w:p>
+      <w:pPr>
+        <w:jc w:val="center"/>
+        <w:rPr>
+          <w:rFonts w:ascii="Times New Roman" w:cs="Times New Roman" w:eastAsia="Times New Roman" w:hAnsi="Times New Roman"/>
+          <w:b w:val="1"/>
+          <w:sz w:val="20"/>
+          <w:szCs w:val="20"/>
+        </w:rPr>
+      </w:pPr>
+      <w:r>
+        <w:rPr>
+          <w:rFonts w:ascii="Times New Roman" w:cs="Times New Roman" w:eastAsia="Times New Roman" w:hAnsi="Times New Roman"/>
+          <w:b w:val="1"/>
+          <w:sz w:val="20"/>
+          <w:szCs w:val="20"/>
+          <w:rtl w:val="0"/>
+        </w:rPr>
+        <w:t xml:space="preserve">Fonte: Os autores. </w:t>
+      </w:r>
+    </w:p>
+    <w:p>
+      <w:pPr>
+        <w:jc w:val="center"/>
+        <w:rPr>
+          <w:rFonts w:ascii="Times New Roman" w:cs="Times New Roman" w:eastAsia="Times New Roman" w:hAnsi="Times New Roman"/>
+          <w:b w:val="1"/>
+          <w:sz w:val="20"/>
+          <w:szCs w:val="20"/>
+        </w:rPr>
+      </w:pPr>
+      <w:r>
+        <w:rPr>
+          <w:rtl w:val="0"/>
+        </w:rPr>
+      </w:r>
+    </w:p>
+    <w:p>
+      <w:pPr>
+        <w:jc w:val="both"/>
+        <w:rPr>
+          <w:rFonts w:ascii="Times New Roman" w:cs="Times New Roman" w:eastAsia="Times New Roman" w:hAnsi="Times New Roman"/>
+          <w:b w:val="1"/>
+          <w:sz w:val="20"/>
+          <w:szCs w:val="20"/>
+        </w:rPr>
+      </w:pPr>
+      <w:r>
+        <w:rPr>
+          <w:rtl w:val="0"/>
+        </w:rPr>
+      </w:r>
+    </w:p>
+    <w:p>
+      <w:pPr>
+        <w:jc w:val="both"/>
+        <w:rPr>
+          <w:rFonts w:ascii="Times New Roman" w:cs="Times New Roman" w:eastAsia="Times New Roman" w:hAnsi="Times New Roman"/>
+          <w:b w:val="1"/>
+          <w:sz w:val="28"/>
+          <w:szCs w:val="28"/>
+          <w:u w:val="single"/>
+        </w:rPr>
+      </w:pPr>
+      <w:r>
+        <w:rPr>
+          <w:rFonts w:ascii="Times New Roman" w:cs="Times New Roman" w:eastAsia="Times New Roman" w:hAnsi="Times New Roman"/>
+          <w:b w:val="1"/>
+          <w:sz w:val="28"/>
+          <w:szCs w:val="28"/>
           <w:u w:val="single"/>
           <w:rtl w:val="0"/>
         </w:rPr>
@@ -9773,8 +10204,8 @@
         <w:rPr>
           <w:rFonts w:ascii="Times New Roman" w:cs="Times New Roman" w:eastAsia="Times New Roman" w:hAnsi="Times New Roman"/>
           <w:b w:val="1"/>
-          <w:sz w:val="32"/>
-          <w:szCs w:val="32"/>
+          <w:sz w:val="28"/>
+          <w:szCs w:val="28"/>
           <w:u w:val="single"/>
         </w:rPr>
       </w:pPr>
@@ -9782,8 +10213,8 @@
         <w:rPr>
           <w:rFonts w:ascii="Times New Roman" w:cs="Times New Roman" w:eastAsia="Times New Roman" w:hAnsi="Times New Roman"/>
           <w:b w:val="1"/>
-          <w:sz w:val="32"/>
-          <w:szCs w:val="32"/>
+          <w:sz w:val="28"/>
+          <w:szCs w:val="28"/>
           <w:u w:val="single"/>
           <w:rtl w:val="0"/>
         </w:rPr>
@@ -9796,8 +10227,8 @@
         <w:rPr>
           <w:rFonts w:ascii="Times New Roman" w:cs="Times New Roman" w:eastAsia="Times New Roman" w:hAnsi="Times New Roman"/>
           <w:b w:val="1"/>
-          <w:sz w:val="32"/>
-          <w:szCs w:val="32"/>
+          <w:sz w:val="28"/>
+          <w:szCs w:val="28"/>
           <w:u w:val="single"/>
         </w:rPr>
       </w:pPr>
@@ -9805,8 +10236,8 @@
         <w:rPr>
           <w:rFonts w:ascii="Times New Roman" w:cs="Times New Roman" w:eastAsia="Times New Roman" w:hAnsi="Times New Roman"/>
           <w:b w:val="1"/>
-          <w:sz w:val="32"/>
-          <w:szCs w:val="32"/>
+          <w:sz w:val="28"/>
+          <w:szCs w:val="28"/>
           <w:u w:val="single"/>
           <w:rtl w:val="0"/>
         </w:rPr>

</xml_diff>